<commit_message>
Part 2 finised almost finished part 3, parts 4-10 partially done just need to add a few more paragraphs
</commit_message>
<xml_diff>
--- a/FYP/FinalReport.docx
+++ b/FYP/FinalReport.docx
@@ -2979,7 +2979,10 @@
         <w:t>F</w:t>
       </w:r>
       <w:r>
-        <w:t>uture work and conclusion.</w:t>
+        <w:t>uture work</w:t>
+      </w:r>
+      <w:r>
+        <w:t>.</w:t>
       </w:r>
     </w:p>
     <w:p>
@@ -3693,7 +3696,13 @@
       </w:r>
       <w:r>
         <w:lastRenderedPageBreak/>
-        <w:t xml:space="preserve">There are four main types of morphological transformations and these are Erosion, Dilation, Opening, and closing. Erosion and Dilation are opposites of each other, Erosion will shrink the white areas of an image while also removing noise. Dilation increases the white in an image and is usually paired with Erosion to return the image to its previous size. </w:t>
+        <w:t xml:space="preserve">There are four main types of morphological transformations and these are Erosion, Dilation, Opening, and closing. Erosion and Dilation are opposites of each </w:t>
+      </w:r>
+      <w:r>
+        <w:t>other;</w:t>
+      </w:r>
+      <w:r>
+        <w:t xml:space="preserve"> Erosion will shrink the white areas of an image while also removing noise. Dilation increases the white in an image and is usually paired with Erosion to return the image to its previous size. </w:t>
       </w:r>
       <w:r>
         <w:t xml:space="preserve"> Opening is erosion followed by dilation, it's a algorithm which combines Erosion and dilation. Closing is Dilation followed by Erosion, this is useful for cleaning the objects in the image itself.</w:t>
@@ -3749,61 +3758,133 @@
         <w:footnoteReference w:id="10"/>
       </w:r>
       <w:r>
-        <w:t xml:space="preserve"> Below is an image taken from the running project, we can see that the program is finding a light skin tone along with dark brown, and a dark beige skin tone</w:t>
-      </w:r>
-    </w:p>
-    <w:p>
-      <w:pPr>
-        <w:jc w:val="center"/>
-      </w:pPr>
-      <w:r>
-        <w:rPr>
-          <w:noProof/>
-          <w:lang w:val="en-US"/>
-        </w:rPr>
-        <w:drawing>
-          <wp:inline distT="0" distB="0" distL="0" distR="0">
-            <wp:extent cx="3041290" cy="4055165"/>
-            <wp:effectExtent l="19050" t="0" r="6710" b="0"/>
-            <wp:docPr id="20" name="Picture 19" descr="2018-04-11_15-24-56.jpg"/>
-            <wp:cNvGraphicFramePr>
-              <a:graphicFrameLocks xmlns:a="http://schemas.openxmlformats.org/drawingml/2006/main" noChangeAspect="1"/>
-            </wp:cNvGraphicFramePr>
-            <a:graphic xmlns:a="http://schemas.openxmlformats.org/drawingml/2006/main">
-              <a:graphicData uri="http://schemas.openxmlformats.org/drawingml/2006/picture">
-                <pic:pic xmlns:pic="http://schemas.openxmlformats.org/drawingml/2006/picture">
-                  <pic:nvPicPr>
-                    <pic:cNvPr id="0" name="2018-04-11_15-24-56.jpg"/>
-                    <pic:cNvPicPr/>
-                  </pic:nvPicPr>
-                  <pic:blipFill>
-                    <a:blip r:embed="rId17" cstate="print"/>
-                    <a:stretch>
-                      <a:fillRect/>
-                    </a:stretch>
-                  </pic:blipFill>
-                  <pic:spPr>
-                    <a:xfrm>
-                      <a:off x="0" y="0"/>
-                      <a:ext cx="3043590" cy="4058232"/>
-                    </a:xfrm>
-                    <a:prstGeom prst="rect">
-                      <a:avLst/>
-                    </a:prstGeom>
-                  </pic:spPr>
-                </pic:pic>
-              </a:graphicData>
-            </a:graphic>
-          </wp:inline>
-        </w:drawing>
-      </w:r>
-    </w:p>
+        <w:t xml:space="preserve"> Below is an image taken from the running project, we can see</w:t>
+      </w:r>
+      <w:r>
+        <w:t xml:space="preserve"> that the program is finding a variety of skin tones.</w:t>
+      </w:r>
+    </w:p>
+    <w:tbl>
+      <w:tblPr>
+        <w:tblStyle w:val="TableGrid"/>
+        <w:tblW w:w="0" w:type="auto"/>
+        <w:tblLook w:val="04A0"/>
+      </w:tblPr>
+      <w:tblGrid>
+        <w:gridCol w:w="5018"/>
+        <w:gridCol w:w="4224"/>
+      </w:tblGrid>
+      <w:tr>
+        <w:tc>
+          <w:tcPr>
+            <w:tcW w:w="4621" w:type="dxa"/>
+          </w:tcPr>
+          <w:p>
+            <w:pPr>
+              <w:jc w:val="both"/>
+            </w:pPr>
+            <w:r>
+              <w:drawing>
+                <wp:inline distT="0" distB="0" distL="0" distR="0">
+                  <wp:extent cx="3041290" cy="4055165"/>
+                  <wp:effectExtent l="19050" t="0" r="6710" b="0"/>
+                  <wp:docPr id="2" name="Picture 19" descr="2018-04-11_15-24-56.jpg"/>
+                  <wp:cNvGraphicFramePr>
+                    <a:graphicFrameLocks xmlns:a="http://schemas.openxmlformats.org/drawingml/2006/main" noChangeAspect="1"/>
+                  </wp:cNvGraphicFramePr>
+                  <a:graphic xmlns:a="http://schemas.openxmlformats.org/drawingml/2006/main">
+                    <a:graphicData uri="http://schemas.openxmlformats.org/drawingml/2006/picture">
+                      <pic:pic xmlns:pic="http://schemas.openxmlformats.org/drawingml/2006/picture">
+                        <pic:nvPicPr>
+                          <pic:cNvPr id="0" name="2018-04-11_15-24-56.jpg"/>
+                          <pic:cNvPicPr/>
+                        </pic:nvPicPr>
+                        <pic:blipFill>
+                          <a:blip r:embed="rId17" cstate="print"/>
+                          <a:stretch>
+                            <a:fillRect/>
+                          </a:stretch>
+                        </pic:blipFill>
+                        <pic:spPr>
+                          <a:xfrm>
+                            <a:off x="0" y="0"/>
+                            <a:ext cx="3043590" cy="4058232"/>
+                          </a:xfrm>
+                          <a:prstGeom prst="rect">
+                            <a:avLst/>
+                          </a:prstGeom>
+                        </pic:spPr>
+                      </pic:pic>
+                    </a:graphicData>
+                  </a:graphic>
+                </wp:inline>
+              </w:drawing>
+            </w:r>
+          </w:p>
+        </w:tc>
+        <w:tc>
+          <w:tcPr>
+            <w:tcW w:w="4621" w:type="dxa"/>
+          </w:tcPr>
+          <w:p>
+            <w:pPr>
+              <w:jc w:val="both"/>
+            </w:pPr>
+            <w:r>
+              <w:rPr>
+                <w:noProof/>
+                <w:lang w:val="en-US"/>
+              </w:rPr>
+              <w:drawing>
+                <wp:inline distT="0" distB="0" distL="0" distR="0">
+                  <wp:extent cx="2541270" cy="4007457"/>
+                  <wp:effectExtent l="19050" t="0" r="0" b="0"/>
+                  <wp:docPr id="4" name="Picture 3" descr="2018-04-12_19-40-30.jpg"/>
+                  <wp:cNvGraphicFramePr>
+                    <a:graphicFrameLocks xmlns:a="http://schemas.openxmlformats.org/drawingml/2006/main" noChangeAspect="1"/>
+                  </wp:cNvGraphicFramePr>
+                  <a:graphic xmlns:a="http://schemas.openxmlformats.org/drawingml/2006/main">
+                    <a:graphicData uri="http://schemas.openxmlformats.org/drawingml/2006/picture">
+                      <pic:pic xmlns:pic="http://schemas.openxmlformats.org/drawingml/2006/picture">
+                        <pic:nvPicPr>
+                          <pic:cNvPr id="0" name="2018-04-12_19-40-30.jpg"/>
+                          <pic:cNvPicPr/>
+                        </pic:nvPicPr>
+                        <pic:blipFill>
+                          <a:blip r:embed="rId18" cstate="print"/>
+                          <a:stretch>
+                            <a:fillRect/>
+                          </a:stretch>
+                        </pic:blipFill>
+                        <pic:spPr>
+                          <a:xfrm>
+                            <a:off x="0" y="0"/>
+                            <a:ext cx="2547435" cy="4017179"/>
+                          </a:xfrm>
+                          <a:prstGeom prst="rect">
+                            <a:avLst/>
+                          </a:prstGeom>
+                        </pic:spPr>
+                      </pic:pic>
+                    </a:graphicData>
+                  </a:graphic>
+                </wp:inline>
+              </w:drawing>
+            </w:r>
+          </w:p>
+        </w:tc>
+      </w:tr>
+    </w:tbl>
+    <w:p/>
     <w:p>
       <w:pPr>
         <w:jc w:val="both"/>
       </w:pPr>
       <w:r>
         <w:t>Figure 5 Flesh Detection</w:t>
+      </w:r>
+      <w:r>
+        <w:t>: Left side Light skin, Right side Dark skin</w:t>
       </w:r>
     </w:p>
     <w:p/>
@@ -3892,7 +3973,7 @@
                     <pic:cNvPicPr/>
                   </pic:nvPicPr>
                   <pic:blipFill>
-                    <a:blip r:embed="rId18" cstate="print"/>
+                    <a:blip r:embed="rId19" cstate="print"/>
                     <a:stretch>
                       <a:fillRect/>
                     </a:stretch>
@@ -3940,105 +4021,131 @@
       <w:pPr>
         <w:jc w:val="both"/>
       </w:pPr>
-    </w:p>
-    <w:p>
-      <w:pPr>
-        <w:jc w:val="both"/>
-      </w:pPr>
-      <w:r>
-        <w:rPr>
-          <w:noProof/>
-          <w:lang w:val="en-US"/>
-        </w:rPr>
-        <w:lastRenderedPageBreak/>
-        <w:drawing>
-          <wp:inline distT="0" distB="0" distL="0" distR="0">
-            <wp:extent cx="5731510" cy="7642225"/>
-            <wp:effectExtent l="19050" t="0" r="2540" b="0"/>
-            <wp:docPr id="23" name="Picture 22" descr="2018-04-11_15-19-30.jpg"/>
-            <wp:cNvGraphicFramePr>
-              <a:graphicFrameLocks xmlns:a="http://schemas.openxmlformats.org/drawingml/2006/main" noChangeAspect="1"/>
-            </wp:cNvGraphicFramePr>
-            <a:graphic xmlns:a="http://schemas.openxmlformats.org/drawingml/2006/main">
-              <a:graphicData uri="http://schemas.openxmlformats.org/drawingml/2006/picture">
-                <pic:pic xmlns:pic="http://schemas.openxmlformats.org/drawingml/2006/picture">
-                  <pic:nvPicPr>
-                    <pic:cNvPr id="0" name="2018-04-11_15-19-30.jpg"/>
-                    <pic:cNvPicPr/>
-                  </pic:nvPicPr>
-                  <pic:blipFill>
-                    <a:blip r:embed="rId19" cstate="print"/>
-                    <a:stretch>
-                      <a:fillRect/>
-                    </a:stretch>
-                  </pic:blipFill>
-                  <pic:spPr>
-                    <a:xfrm>
-                      <a:off x="0" y="0"/>
-                      <a:ext cx="5731510" cy="7642225"/>
-                    </a:xfrm>
-                    <a:prstGeom prst="rect">
-                      <a:avLst/>
-                    </a:prstGeom>
-                  </pic:spPr>
-                </pic:pic>
-              </a:graphicData>
-            </a:graphic>
-          </wp:inline>
-        </w:drawing>
-      </w:r>
-    </w:p>
-    <w:p>
-      <w:pPr>
-        <w:jc w:val="both"/>
-      </w:pPr>
-      <w:r>
-        <w:rPr>
-          <w:noProof/>
-          <w:lang w:val="en-US"/>
-        </w:rPr>
-        <w:lastRenderedPageBreak/>
-        <w:drawing>
-          <wp:inline distT="0" distB="0" distL="0" distR="0">
-            <wp:extent cx="5731510" cy="4298950"/>
-            <wp:effectExtent l="19050" t="0" r="2540" b="0"/>
-            <wp:docPr id="22" name="Picture 21" descr="2018-04-11_18-09-41.jpg"/>
-            <wp:cNvGraphicFramePr>
-              <a:graphicFrameLocks xmlns:a="http://schemas.openxmlformats.org/drawingml/2006/main" noChangeAspect="1"/>
-            </wp:cNvGraphicFramePr>
-            <a:graphic xmlns:a="http://schemas.openxmlformats.org/drawingml/2006/main">
-              <a:graphicData uri="http://schemas.openxmlformats.org/drawingml/2006/picture">
-                <pic:pic xmlns:pic="http://schemas.openxmlformats.org/drawingml/2006/picture">
-                  <pic:nvPicPr>
-                    <pic:cNvPr id="0" name="2018-04-11_18-09-41.jpg"/>
-                    <pic:cNvPicPr/>
-                  </pic:nvPicPr>
-                  <pic:blipFill>
-                    <a:blip r:embed="rId20" cstate="print"/>
-                    <a:stretch>
-                      <a:fillRect/>
-                    </a:stretch>
-                  </pic:blipFill>
-                  <pic:spPr>
-                    <a:xfrm>
-                      <a:off x="0" y="0"/>
-                      <a:ext cx="5731510" cy="4298950"/>
-                    </a:xfrm>
-                    <a:prstGeom prst="rect">
-                      <a:avLst/>
-                    </a:prstGeom>
-                  </pic:spPr>
-                </pic:pic>
-              </a:graphicData>
-            </a:graphic>
-          </wp:inline>
-        </w:drawing>
-      </w:r>
-    </w:p>
-    <w:p>
-      <w:pPr>
-        <w:jc w:val="both"/>
-      </w:pPr>
+      <w:r>
+        <w:t>A Haar cascade is a machine learning technique where a program reads in a Harr cascade classifier to identify objects in images.  A classifier is an xml file with lots of images with faces and without faces to train the classifier to recognise faces within an image. This project will be using a prebuilt classifier to detect faces. Haar cascades can be used to find a single face or multiple faces within an image and can do so for any skin tone. In the two below images we can see the classifier identifying myself in the first image and in the second image can locate the three faces within it.</w:t>
+      </w:r>
+      <w:r>
+        <w:rPr>
+          <w:rStyle w:val="FootnoteReference"/>
+        </w:rPr>
+        <w:footnoteReference w:id="12"/>
+      </w:r>
+    </w:p>
+    <w:tbl>
+      <w:tblPr>
+        <w:tblStyle w:val="TableGrid"/>
+        <w:tblW w:w="0" w:type="auto"/>
+        <w:tblLook w:val="04A0"/>
+      </w:tblPr>
+      <w:tblGrid>
+        <w:gridCol w:w="4242"/>
+        <w:gridCol w:w="5000"/>
+      </w:tblGrid>
+      <w:tr>
+        <w:tc>
+          <w:tcPr>
+            <w:tcW w:w="4242" w:type="dxa"/>
+          </w:tcPr>
+          <w:p>
+            <w:pPr>
+              <w:jc w:val="both"/>
+            </w:pPr>
+            <w:r>
+              <w:lastRenderedPageBreak/>
+              <w:drawing>
+                <wp:inline distT="0" distB="0" distL="0" distR="0">
+                  <wp:extent cx="2492665" cy="3323646"/>
+                  <wp:effectExtent l="19050" t="0" r="2885" b="0"/>
+                  <wp:docPr id="5" name="Picture 22" descr="2018-04-11_15-19-30.jpg"/>
+                  <wp:cNvGraphicFramePr>
+                    <a:graphicFrameLocks xmlns:a="http://schemas.openxmlformats.org/drawingml/2006/main" noChangeAspect="1"/>
+                  </wp:cNvGraphicFramePr>
+                  <a:graphic xmlns:a="http://schemas.openxmlformats.org/drawingml/2006/main">
+                    <a:graphicData uri="http://schemas.openxmlformats.org/drawingml/2006/picture">
+                      <pic:pic xmlns:pic="http://schemas.openxmlformats.org/drawingml/2006/picture">
+                        <pic:nvPicPr>
+                          <pic:cNvPr id="0" name="2018-04-11_15-19-30.jpg"/>
+                          <pic:cNvPicPr/>
+                        </pic:nvPicPr>
+                        <pic:blipFill>
+                          <a:blip r:embed="rId20" cstate="print"/>
+                          <a:stretch>
+                            <a:fillRect/>
+                          </a:stretch>
+                        </pic:blipFill>
+                        <pic:spPr>
+                          <a:xfrm>
+                            <a:off x="0" y="0"/>
+                            <a:ext cx="2492999" cy="3324091"/>
+                          </a:xfrm>
+                          <a:prstGeom prst="rect">
+                            <a:avLst/>
+                          </a:prstGeom>
+                        </pic:spPr>
+                      </pic:pic>
+                    </a:graphicData>
+                  </a:graphic>
+                </wp:inline>
+              </w:drawing>
+            </w:r>
+          </w:p>
+        </w:tc>
+        <w:tc>
+          <w:tcPr>
+            <w:tcW w:w="5000" w:type="dxa"/>
+          </w:tcPr>
+          <w:p>
+            <w:pPr>
+              <w:jc w:val="both"/>
+            </w:pPr>
+            <w:r>
+              <w:drawing>
+                <wp:inline distT="0" distB="0" distL="0" distR="0">
+                  <wp:extent cx="3018348" cy="3323646"/>
+                  <wp:effectExtent l="19050" t="0" r="0" b="0"/>
+                  <wp:docPr id="6" name="Picture 21" descr="2018-04-11_18-09-41.jpg"/>
+                  <wp:cNvGraphicFramePr>
+                    <a:graphicFrameLocks xmlns:a="http://schemas.openxmlformats.org/drawingml/2006/main" noChangeAspect="1"/>
+                  </wp:cNvGraphicFramePr>
+                  <a:graphic xmlns:a="http://schemas.openxmlformats.org/drawingml/2006/main">
+                    <a:graphicData uri="http://schemas.openxmlformats.org/drawingml/2006/picture">
+                      <pic:pic xmlns:pic="http://schemas.openxmlformats.org/drawingml/2006/picture">
+                        <pic:nvPicPr>
+                          <pic:cNvPr id="0" name="2018-04-11_18-09-41.jpg"/>
+                          <pic:cNvPicPr/>
+                        </pic:nvPicPr>
+                        <pic:blipFill>
+                          <a:blip r:embed="rId21" cstate="print"/>
+                          <a:stretch>
+                            <a:fillRect/>
+                          </a:stretch>
+                        </pic:blipFill>
+                        <pic:spPr>
+                          <a:xfrm>
+                            <a:off x="0" y="0"/>
+                            <a:ext cx="3017020" cy="3322184"/>
+                          </a:xfrm>
+                          <a:prstGeom prst="rect">
+                            <a:avLst/>
+                          </a:prstGeom>
+                        </pic:spPr>
+                      </pic:pic>
+                    </a:graphicData>
+                  </a:graphic>
+                </wp:inline>
+              </w:drawing>
+            </w:r>
+          </w:p>
+        </w:tc>
+      </w:tr>
+    </w:tbl>
+    <w:p>
+      <w:pPr>
+        <w:jc w:val="both"/>
+      </w:pPr>
+      <w:r>
+        <w:t>Figure 7 Haar cascades on single and group photograph.</w:t>
+      </w:r>
     </w:p>
     <w:p>
       <w:pPr>
@@ -4063,7 +4170,16 @@
         <w:jc w:val="both"/>
       </w:pPr>
       <w:r>
-        <w:t>The research above shows what methods and algorithms are needed to get this project of the ground and the difference between the digital and IR camera. We will see further in the report that the Infra red camera is not as easy to work with as the digital camera is.</w:t>
+        <w:t>The research above shows what methods and algorithms are needed to get this project of the ground and the difference between the digital and IR camera. We will see further in the report that the Infra red camera is not as easy to work with as the digital camera is</w:t>
+      </w:r>
+      <w:r>
+        <w:t xml:space="preserve"> and how the face detection algorithm </w:t>
+      </w:r>
+      <w:r>
+        <w:t>can be difficult to work with in certain situations</w:t>
+      </w:r>
+      <w:r>
+        <w:t>.</w:t>
       </w:r>
     </w:p>
     <w:p>
@@ -4116,7 +4232,7 @@
         <w:rPr>
           <w:rStyle w:val="FootnoteReference"/>
         </w:rPr>
-        <w:footnoteReference w:id="12"/>
+        <w:footnoteReference w:id="13"/>
       </w:r>
       <w:r>
         <w:t xml:space="preserve"> </w:t>
@@ -4154,36 +4270,42 @@
         <w:jc w:val="both"/>
       </w:pPr>
       <w:r>
+        <w:t xml:space="preserve">2.3       </w:t>
+      </w:r>
+      <w:r>
+        <w:t>Technologies researched</w:t>
+      </w:r>
+    </w:p>
+    <w:p>
+      <w:pPr>
+        <w:jc w:val="both"/>
+      </w:pPr>
+      <w:r>
+        <w:t>2.3.1      OpenCV VS Mat Lab</w:t>
+      </w:r>
+    </w:p>
+    <w:p>
+      <w:pPr>
+        <w:jc w:val="both"/>
+      </w:pPr>
+      <w:r>
+        <w:t xml:space="preserve">There are two main independent development environments (IDE) to use when developing an image processing application. For this application I chose OpenCV, OpenCV (Open Source Computer Vision) </w:t>
+      </w:r>
+      <w:r>
         <w:lastRenderedPageBreak/>
-        <w:t xml:space="preserve">2.3       </w:t>
-      </w:r>
-      <w:r>
-        <w:t>Technologies researched</w:t>
-      </w:r>
-    </w:p>
-    <w:p>
-      <w:pPr>
-        <w:jc w:val="both"/>
-      </w:pPr>
-      <w:r>
-        <w:t>2.3.1      OpenCV VS Mat Lab</w:t>
-      </w:r>
-    </w:p>
-    <w:p>
-      <w:pPr>
-        <w:jc w:val="both"/>
-      </w:pPr>
-      <w:r>
-        <w:t>There are two main independent development environments (IDE) to use when developing an image processing application. For this application I chose OpenCV, OpenCV (Open Source Computer Vision) is an open source library of methods used for image processing.</w:t>
+        <w:t>is an open source library of methods used for image processing.</w:t>
       </w:r>
       <w:r>
         <w:rPr>
           <w:rStyle w:val="FootnoteReference"/>
         </w:rPr>
-        <w:footnoteReference w:id="13"/>
-      </w:r>
-      <w:r>
-        <w:t xml:space="preserve"> Mat Lab is a pay to use development environment which is based of Java. I chose OpenCV because it is faster than Mat lab when it comes to processing algorithms, it’s free and the resources needed to run it are less than they are to run Mat lab. The downsides to not using Mat Lab would be that it’s a development environment and the advantages that would bring.</w:t>
+        <w:footnoteReference w:id="14"/>
+      </w:r>
+      <w:r>
+        <w:t xml:space="preserve"> Mat Lab is a pay to use development environment which is based of Java. I chose OpenCV because it is faster than Mat lab when it comes to processing algorithms, it’s free and the resources needed to run it are less than they are to run Mat lab. The downsides to not using Mat Lab would be that it’s a development environment and t</w:t>
+      </w:r>
+      <w:r>
+        <w:t>he advantages that would bring.</w:t>
       </w:r>
     </w:p>
     <w:p>
@@ -4266,7 +4388,7 @@
         <w:jc w:val="both"/>
       </w:pPr>
       <w:r>
-        <w:t>Create a MYSQL database to store the data.</w:t>
+        <w:t>Use JQUERY to create a dynamic gallery.</w:t>
       </w:r>
     </w:p>
     <w:p>
@@ -4279,6 +4401,19 @@
         <w:jc w:val="both"/>
       </w:pPr>
       <w:r>
+        <w:t>Create a MYSQL database to store the data.</w:t>
+      </w:r>
+    </w:p>
+    <w:p>
+      <w:pPr>
+        <w:pStyle w:val="ListParagraph"/>
+        <w:numPr>
+          <w:ilvl w:val="0"/>
+          <w:numId w:val="10"/>
+        </w:numPr>
+        <w:jc w:val="both"/>
+      </w:pPr>
+      <w:r>
         <w:t xml:space="preserve">Stack Overflow, SO. (2017)How to detect edge and crop an image in Python. </w:t>
       </w:r>
     </w:p>
@@ -4380,7 +4515,7 @@
         </w:rPr>
         <w:t xml:space="preserve">Available at: </w:t>
       </w:r>
-      <w:hyperlink r:id="rId21" w:history="1">
+      <w:hyperlink r:id="rId22" w:history="1">
         <w:r>
           <w:rPr>
             <w:rStyle w:val="Hyperlink"/>
@@ -4495,7 +4630,7 @@
         </w:rPr>
         <w:t xml:space="preserve">Available at: </w:t>
       </w:r>
-      <w:hyperlink r:id="rId22" w:history="1">
+      <w:hyperlink r:id="rId23" w:history="1">
         <w:r>
           <w:rPr>
             <w:rStyle w:val="Hyperlink"/>
@@ -4576,7 +4711,7 @@
         </w:rPr>
         <w:t xml:space="preserve">Available at: </w:t>
       </w:r>
-      <w:hyperlink r:id="rId23" w:history="1">
+      <w:hyperlink r:id="rId24" w:history="1">
         <w:r>
           <w:rPr>
             <w:rStyle w:val="Hyperlink"/>
@@ -4650,7 +4785,7 @@
         </w:rPr>
         <w:t xml:space="preserve">Available at: </w:t>
       </w:r>
-      <w:hyperlink r:id="rId24" w:history="1">
+      <w:hyperlink r:id="rId25" w:history="1">
         <w:r>
           <w:rPr>
             <w:rStyle w:val="Hyperlink"/>
@@ -4724,7 +4859,7 @@
         </w:rPr>
         <w:t xml:space="preserve">Available at: </w:t>
       </w:r>
-      <w:hyperlink r:id="rId25" w:history="1">
+      <w:hyperlink r:id="rId26" w:history="1">
         <w:r>
           <w:rPr>
             <w:rStyle w:val="Hyperlink"/>
@@ -4798,7 +4933,7 @@
         </w:rPr>
         <w:t xml:space="preserve">Available at: </w:t>
       </w:r>
-      <w:hyperlink r:id="rId26" w:history="1">
+      <w:hyperlink r:id="rId27" w:history="1">
         <w:r>
           <w:rPr>
             <w:rStyle w:val="Hyperlink"/>
@@ -4879,7 +5014,7 @@
         </w:rPr>
         <w:t xml:space="preserve">Available at: </w:t>
       </w:r>
-      <w:hyperlink r:id="rId27" w:history="1">
+      <w:hyperlink r:id="rId28" w:history="1">
         <w:r>
           <w:rPr>
             <w:rStyle w:val="Hyperlink"/>
@@ -4939,7 +5074,7 @@
         </w:rPr>
         <w:t xml:space="preserve">Available at: </w:t>
       </w:r>
-      <w:hyperlink r:id="rId28" w:history="1">
+      <w:hyperlink r:id="rId29" w:history="1">
         <w:r>
           <w:rPr>
             <w:rStyle w:val="Hyperlink"/>
@@ -5013,7 +5148,7 @@
         </w:rPr>
         <w:t xml:space="preserve">Available at: </w:t>
       </w:r>
-      <w:hyperlink r:id="rId29" w:history="1">
+      <w:hyperlink r:id="rId30" w:history="1">
         <w:r>
           <w:rPr>
             <w:rStyle w:val="Hyperlink"/>
@@ -5052,7 +5187,7 @@
         </w:rPr>
         <w:t>C. Fredembach and S. Süsstrunk,</w:t>
       </w:r>
-      <w:hyperlink r:id="rId30" w:history="1">
+      <w:hyperlink r:id="rId31" w:history="1">
         <w:r>
           <w:rPr>
             <w:rStyle w:val="Hyperlink"/>
@@ -5139,7 +5274,7 @@
         </w:rPr>
         <w:t xml:space="preserve">Available at: </w:t>
       </w:r>
-      <w:hyperlink r:id="rId31" w:history="1">
+      <w:hyperlink r:id="rId32" w:history="1">
         <w:r>
           <w:rPr>
             <w:rStyle w:val="Hyperlink"/>
@@ -5220,7 +5355,7 @@
         </w:rPr>
         <w:t xml:space="preserve">Available at: </w:t>
       </w:r>
-      <w:hyperlink r:id="rId32" w:history="1">
+      <w:hyperlink r:id="rId33" w:history="1">
         <w:r>
           <w:rPr>
             <w:rStyle w:val="Hyperlink"/>
@@ -5315,7 +5450,7 @@
         </w:rPr>
         <w:t xml:space="preserve">Available at: </w:t>
       </w:r>
-      <w:hyperlink r:id="rId33" w:history="1">
+      <w:hyperlink r:id="rId34" w:history="1">
         <w:r>
           <w:rPr>
             <w:rStyle w:val="Hyperlink"/>
@@ -5403,7 +5538,7 @@
         </w:rPr>
         <w:t xml:space="preserve">Available at: </w:t>
       </w:r>
-      <w:hyperlink r:id="rId34" w:history="1">
+      <w:hyperlink r:id="rId35" w:history="1">
         <w:r>
           <w:rPr>
             <w:rStyle w:val="Hyperlink"/>
@@ -5491,7 +5626,7 @@
         </w:rPr>
         <w:t xml:space="preserve">Available at: </w:t>
       </w:r>
-      <w:hyperlink r:id="rId35" w:history="1">
+      <w:hyperlink r:id="rId36" w:history="1">
         <w:r>
           <w:rPr>
             <w:rStyle w:val="Hyperlink"/>
@@ -5570,10 +5705,9 @@
           <w:sz w:val="16"/>
           <w:szCs w:val="16"/>
         </w:rPr>
-        <w:lastRenderedPageBreak/>
         <w:t xml:space="preserve">Available at: </w:t>
       </w:r>
-      <w:hyperlink r:id="rId36" w:history="1">
+      <w:hyperlink r:id="rId37" w:history="1">
         <w:r>
           <w:rPr>
             <w:rStyle w:val="Hyperlink"/>
@@ -5661,7 +5795,7 @@
         </w:rPr>
         <w:t xml:space="preserve">Available at: </w:t>
       </w:r>
-      <w:hyperlink r:id="rId37" w:history="1">
+      <w:hyperlink r:id="rId38" w:history="1">
         <w:r>
           <w:rPr>
             <w:rStyle w:val="Hyperlink"/>
@@ -5696,6 +5830,7 @@
           <w:sz w:val="16"/>
           <w:szCs w:val="16"/>
         </w:rPr>
+        <w:lastRenderedPageBreak/>
         <w:t>youtube</w:t>
       </w:r>
       <w:r>
@@ -5749,7 +5884,7 @@
         </w:rPr>
         <w:t xml:space="preserve">Available at: </w:t>
       </w:r>
-      <w:hyperlink r:id="rId38" w:history="1">
+      <w:hyperlink r:id="rId39" w:history="1">
         <w:r>
           <w:rPr>
             <w:rStyle w:val="Hyperlink"/>
@@ -5830,7 +5965,7 @@
         </w:rPr>
         <w:t xml:space="preserve">Available at: </w:t>
       </w:r>
-      <w:hyperlink r:id="rId39" w:history="1">
+      <w:hyperlink r:id="rId40" w:history="1">
         <w:r>
           <w:rPr>
             <w:rStyle w:val="Hyperlink"/>
@@ -5925,7 +6060,7 @@
         </w:rPr>
         <w:t xml:space="preserve">Available at: </w:t>
       </w:r>
-      <w:hyperlink r:id="rId40" w:history="1">
+      <w:hyperlink r:id="rId41" w:history="1">
         <w:r>
           <w:rPr>
             <w:rStyle w:val="Hyperlink"/>
@@ -5945,6 +6080,41 @@
     </w:p>
     <w:p>
       <w:pPr>
+        <w:pStyle w:val="ListParagraph"/>
+        <w:numPr>
+          <w:ilvl w:val="0"/>
+          <w:numId w:val="19"/>
+        </w:numPr>
+        <w:rPr>
+          <w:sz w:val="16"/>
+          <w:szCs w:val="16"/>
+        </w:rPr>
+      </w:pPr>
+      <w:r>
+        <w:rPr>
+          <w:sz w:val="16"/>
+          <w:szCs w:val="16"/>
+        </w:rPr>
+        <w:t>https://docs.opencv.org/3.4.1/d7/d8b/tutorial_py_face_detection.html</w:t>
+      </w:r>
+    </w:p>
+    <w:p>
+      <w:pPr>
+        <w:rPr>
+          <w:sz w:val="16"/>
+          <w:szCs w:val="16"/>
+        </w:rPr>
+      </w:pPr>
+      <w:r>
+        <w:rPr>
+          <w:sz w:val="16"/>
+          <w:szCs w:val="16"/>
+        </w:rPr>
+        <w:tab/>
+      </w:r>
+    </w:p>
+    <w:p>
+      <w:pPr>
         <w:pStyle w:val="Heading1"/>
         <w:numPr>
           <w:ilvl w:val="0"/>
@@ -5998,7 +6168,7 @@
         <w:rPr>
           <w:rStyle w:val="FootnoteReference"/>
         </w:rPr>
-        <w:footnoteReference w:id="14"/>
+        <w:footnoteReference w:id="15"/>
       </w:r>
     </w:p>
     <w:p>
@@ -6049,89 +6219,6 @@
                 <pic:pic xmlns:pic="http://schemas.openxmlformats.org/drawingml/2006/picture">
                   <pic:nvPicPr>
                     <pic:cNvPr id="0" name="Sprint.jpg"/>
-                    <pic:cNvPicPr/>
-                  </pic:nvPicPr>
-                  <pic:blipFill>
-                    <a:blip r:embed="rId41" cstate="print"/>
-                    <a:stretch>
-                      <a:fillRect/>
-                    </a:stretch>
-                  </pic:blipFill>
-                  <pic:spPr>
-                    <a:xfrm>
-                      <a:off x="0" y="0"/>
-                      <a:ext cx="5731510" cy="4298950"/>
-                    </a:xfrm>
-                    <a:prstGeom prst="rect">
-                      <a:avLst/>
-                    </a:prstGeom>
-                  </pic:spPr>
-                </pic:pic>
-              </a:graphicData>
-            </a:graphic>
-          </wp:inline>
-        </w:drawing>
-      </w:r>
-    </w:p>
-    <w:p>
-      <w:pPr>
-        <w:ind w:left="720"/>
-        <w:jc w:val="both"/>
-      </w:pPr>
-      <w:r>
-        <w:t>Figure  Week 12 sprint</w:t>
-      </w:r>
-    </w:p>
-    <w:p>
-      <w:pPr>
-        <w:pStyle w:val="Heading2"/>
-        <w:jc w:val="both"/>
-      </w:pPr>
-      <w:r>
-        <w:t>3.2       Design of each of the project components</w:t>
-      </w:r>
-    </w:p>
-    <w:p>
-      <w:pPr>
-        <w:jc w:val="both"/>
-      </w:pPr>
-      <w:r>
-        <w:t>3.2.1</w:t>
-      </w:r>
-    </w:p>
-    <w:p>
-      <w:pPr>
-        <w:pStyle w:val="Heading2"/>
-        <w:jc w:val="both"/>
-      </w:pPr>
-      <w:r>
-        <w:lastRenderedPageBreak/>
-        <w:t xml:space="preserve">Technical architecture diagram: </w:t>
-      </w:r>
-    </w:p>
-    <w:p>
-      <w:pPr>
-        <w:pStyle w:val="Heading2"/>
-        <w:jc w:val="both"/>
-      </w:pPr>
-      <w:r>
-        <w:rPr>
-          <w:noProof/>
-          <w:lang w:val="en-US"/>
-        </w:rPr>
-        <w:drawing>
-          <wp:inline distT="0" distB="0" distL="0" distR="0">
-            <wp:extent cx="5731510" cy="4298950"/>
-            <wp:effectExtent l="19050" t="0" r="2540" b="0"/>
-            <wp:docPr id="24" name="Picture 4" descr="low level view.jpg"/>
-            <wp:cNvGraphicFramePr>
-              <a:graphicFrameLocks xmlns:a="http://schemas.openxmlformats.org/drawingml/2006/main" noChangeAspect="1"/>
-            </wp:cNvGraphicFramePr>
-            <a:graphic xmlns:a="http://schemas.openxmlformats.org/drawingml/2006/main">
-              <a:graphicData uri="http://schemas.openxmlformats.org/drawingml/2006/picture">
-                <pic:pic xmlns:pic="http://schemas.openxmlformats.org/drawingml/2006/picture">
-                  <pic:nvPicPr>
-                    <pic:cNvPr id="0" name="low level view.jpg"/>
                     <pic:cNvPicPr/>
                   </pic:nvPicPr>
                   <pic:blipFill>
@@ -6158,6 +6245,99 @@
     </w:p>
     <w:p>
       <w:pPr>
+        <w:jc w:val="both"/>
+      </w:pPr>
+      <w:r>
+        <w:t>Figure</w:t>
+      </w:r>
+      <w:r>
+        <w:t xml:space="preserve"> 8</w:t>
+      </w:r>
+      <w:r>
+        <w:t xml:space="preserve">  Week 12 sprint</w:t>
+      </w:r>
+    </w:p>
+    <w:p>
+      <w:pPr>
+        <w:pStyle w:val="Heading2"/>
+        <w:jc w:val="both"/>
+      </w:pPr>
+      <w:r>
+        <w:t>3.2       Design of each of the project components</w:t>
+      </w:r>
+    </w:p>
+    <w:p>
+      <w:pPr>
+        <w:jc w:val="both"/>
+      </w:pPr>
+      <w:r>
+        <w:t>3.2.1</w:t>
+      </w:r>
+      <w:r>
+        <w:tab/>
+      </w:r>
+      <w:r>
+        <w:t>Overall design approach</w:t>
+      </w:r>
+    </w:p>
+    <w:p>
+      <w:pPr>
+        <w:jc w:val="both"/>
+      </w:pPr>
+      <w:r>
+        <w:t xml:space="preserve">The idea when designing this system was to create all elements independent of each other, then connect them together through the use of a web server. As the raspberry pi acts as a remote object there had to be a way of getting the output to a user, this is where the web server and MYSQL database come into play, with the creation of a web server hosted on a domain a user was now able to access the output from the raspberry pi. </w:t>
+      </w:r>
+    </w:p>
+    <w:p>
+      <w:pPr>
+        <w:pStyle w:val="Heading2"/>
+        <w:jc w:val="both"/>
+      </w:pPr>
+      <w:r>
+        <w:rPr>
+          <w:noProof/>
+          <w:lang w:val="en-US"/>
+        </w:rPr>
+        <w:lastRenderedPageBreak/>
+        <w:drawing>
+          <wp:inline distT="0" distB="0" distL="0" distR="0">
+            <wp:extent cx="5731510" cy="4298950"/>
+            <wp:effectExtent l="19050" t="0" r="2540" b="0"/>
+            <wp:docPr id="24" name="Picture 4" descr="low level view.jpg"/>
+            <wp:cNvGraphicFramePr>
+              <a:graphicFrameLocks xmlns:a="http://schemas.openxmlformats.org/drawingml/2006/main" noChangeAspect="1"/>
+            </wp:cNvGraphicFramePr>
+            <a:graphic xmlns:a="http://schemas.openxmlformats.org/drawingml/2006/main">
+              <a:graphicData uri="http://schemas.openxmlformats.org/drawingml/2006/picture">
+                <pic:pic xmlns:pic="http://schemas.openxmlformats.org/drawingml/2006/picture">
+                  <pic:nvPicPr>
+                    <pic:cNvPr id="0" name="low level view.jpg"/>
+                    <pic:cNvPicPr/>
+                  </pic:nvPicPr>
+                  <pic:blipFill>
+                    <a:blip r:embed="rId43" cstate="print"/>
+                    <a:stretch>
+                      <a:fillRect/>
+                    </a:stretch>
+                  </pic:blipFill>
+                  <pic:spPr>
+                    <a:xfrm>
+                      <a:off x="0" y="0"/>
+                      <a:ext cx="5731510" cy="4298950"/>
+                    </a:xfrm>
+                    <a:prstGeom prst="rect">
+                      <a:avLst/>
+                    </a:prstGeom>
+                  </pic:spPr>
+                </pic:pic>
+              </a:graphicData>
+            </a:graphic>
+          </wp:inline>
+        </w:drawing>
+      </w:r>
+    </w:p>
+    <w:p>
+      <w:pPr>
         <w:pStyle w:val="Heading2"/>
         <w:jc w:val="both"/>
         <w:rPr>
@@ -6174,7 +6354,25 @@
           <w:sz w:val="22"/>
           <w:szCs w:val="22"/>
         </w:rPr>
-        <w:t>Figure  low level diagram of architecture</w:t>
+        <w:t>Figure</w:t>
+      </w:r>
+      <w:r>
+        <w:rPr>
+          <w:b w:val="0"/>
+          <w:color w:val="000000" w:themeColor="text1"/>
+          <w:sz w:val="22"/>
+          <w:szCs w:val="22"/>
+        </w:rPr>
+        <w:t xml:space="preserve"> 9</w:t>
+      </w:r>
+      <w:r>
+        <w:rPr>
+          <w:b w:val="0"/>
+          <w:color w:val="000000" w:themeColor="text1"/>
+          <w:sz w:val="22"/>
+          <w:szCs w:val="22"/>
+        </w:rPr>
+        <w:t xml:space="preserve">  low level diagram of architecture</w:t>
       </w:r>
     </w:p>
     <w:p>
@@ -6233,25 +6431,684 @@
           <w:b w:val="0"/>
           <w:color w:val="auto"/>
         </w:rPr>
-        <w:t xml:space="preserve">Figure </w:t>
+        <w:t>Figure</w:t>
       </w:r>
       <w:r>
         <w:rPr>
           <w:b w:val="0"/>
           <w:color w:val="auto"/>
         </w:rPr>
-        <w:t xml:space="preserve"> </w:t>
+        <w:t xml:space="preserve"> 10</w:t>
       </w:r>
       <w:r>
         <w:rPr>
           <w:b w:val="0"/>
           <w:color w:val="auto"/>
         </w:rPr>
+        <w:t xml:space="preserve"> </w:t>
+      </w:r>
+      <w:r>
+        <w:rPr>
+          <w:b w:val="0"/>
+          <w:color w:val="auto"/>
+        </w:rPr>
+        <w:t xml:space="preserve"> </w:t>
+      </w:r>
+      <w:r>
+        <w:rPr>
+          <w:b w:val="0"/>
+          <w:color w:val="auto"/>
+        </w:rPr>
         <w:t>More detail into the architecture</w:t>
       </w:r>
       <w:r>
         <w:br/>
-        <w:t>Other design documents</w:t>
+      </w:r>
+    </w:p>
+    <w:p>
+      <w:r>
+        <w:t>3.2.2</w:t>
+      </w:r>
+      <w:r>
+        <w:tab/>
+      </w:r>
+      <w:r>
+        <w:t>Raspberry Pi</w:t>
+      </w:r>
+    </w:p>
+    <w:p>
+      <w:r>
+        <w:t xml:space="preserve">The raspberry pi was chosen for this project as it is portable, easy to setup anywhere, has internet access and can create its own web server. Combining the raspberry pi with an infrared camera and internet access, in regards to the project it can be used anywhere with a power supply and wifi. When designing this component for the project there needed to be a way to </w:t>
+      </w:r>
+      <w:r>
+        <w:t>take pictures in low light. The solution was to create a mount with super bright infrared LEDS. All the parts were obtained to construct the mount but due to timing issues it was not constructed. Below we can see the designs for this prototype.</w:t>
+      </w:r>
+    </w:p>
+    <w:p>
+      <w:pPr>
+        <w:pStyle w:val="ListParagraph"/>
+        <w:ind w:left="0"/>
+      </w:pPr>
+      <w:r>
+        <w:rPr>
+          <w:noProof/>
+          <w:lang w:val="en-US"/>
+        </w:rPr>
+        <w:lastRenderedPageBreak/>
+        <w:drawing>
+          <wp:inline distT="0" distB="0" distL="0" distR="0">
+            <wp:extent cx="2750524" cy="4890053"/>
+            <wp:effectExtent l="19050" t="0" r="0" b="0"/>
+            <wp:docPr id="14" name="Picture 5" descr="prototypeIRCamera.jpg"/>
+            <wp:cNvGraphicFramePr>
+              <a:graphicFrameLocks xmlns:a="http://schemas.openxmlformats.org/drawingml/2006/main" noChangeAspect="1"/>
+            </wp:cNvGraphicFramePr>
+            <a:graphic xmlns:a="http://schemas.openxmlformats.org/drawingml/2006/main">
+              <a:graphicData uri="http://schemas.openxmlformats.org/drawingml/2006/picture">
+                <pic:pic xmlns:pic="http://schemas.openxmlformats.org/drawingml/2006/picture">
+                  <pic:nvPicPr>
+                    <pic:cNvPr id="0" name="prototypeIRCamera.jpg"/>
+                    <pic:cNvPicPr/>
+                  </pic:nvPicPr>
+                  <pic:blipFill>
+                    <a:blip r:embed="rId44" cstate="print"/>
+                    <a:stretch>
+                      <a:fillRect/>
+                    </a:stretch>
+                  </pic:blipFill>
+                  <pic:spPr>
+                    <a:xfrm>
+                      <a:off x="0" y="0"/>
+                      <a:ext cx="2759098" cy="4905297"/>
+                    </a:xfrm>
+                    <a:prstGeom prst="rect">
+                      <a:avLst/>
+                    </a:prstGeom>
+                  </pic:spPr>
+                </pic:pic>
+              </a:graphicData>
+            </a:graphic>
+          </wp:inline>
+        </w:drawing>
+      </w:r>
+    </w:p>
+    <w:p>
+      <w:pPr>
+        <w:pStyle w:val="ListParagraph"/>
+        <w:ind w:left="0"/>
+        <w:jc w:val="both"/>
+      </w:pPr>
+      <w:r>
+        <w:t>Figure</w:t>
+      </w:r>
+      <w:r>
+        <w:t xml:space="preserve"> 11</w:t>
+      </w:r>
+      <w:r>
+        <w:t xml:space="preserve"> Prototype Camera</w:t>
+      </w:r>
+      <w:r>
+        <w:t>. This image demonstrates how the frontal mount will work, showing how he LEDS will be shining on the area the camera is facing,  illuminating the area with infrared light which is invisible to us but not the camera.</w:t>
+      </w:r>
+    </w:p>
+    <w:p>
+      <w:pPr>
+        <w:pStyle w:val="ListParagraph"/>
+        <w:ind w:left="0"/>
+      </w:pPr>
+      <w:r>
+        <w:rPr>
+          <w:noProof/>
+          <w:lang w:val="en-US"/>
+        </w:rPr>
+        <w:lastRenderedPageBreak/>
+        <w:drawing>
+          <wp:inline distT="0" distB="0" distL="0" distR="0">
+            <wp:extent cx="3005798" cy="5343896"/>
+            <wp:effectExtent l="19050" t="0" r="4102" b="0"/>
+            <wp:docPr id="16" name="Picture 6" descr="MotorisedCamera.jpg"/>
+            <wp:cNvGraphicFramePr>
+              <a:graphicFrameLocks xmlns:a="http://schemas.openxmlformats.org/drawingml/2006/main" noChangeAspect="1"/>
+            </wp:cNvGraphicFramePr>
+            <a:graphic xmlns:a="http://schemas.openxmlformats.org/drawingml/2006/main">
+              <a:graphicData uri="http://schemas.openxmlformats.org/drawingml/2006/picture">
+                <pic:pic xmlns:pic="http://schemas.openxmlformats.org/drawingml/2006/picture">
+                  <pic:nvPicPr>
+                    <pic:cNvPr id="0" name="MotorisedCamera.jpg"/>
+                    <pic:cNvPicPr/>
+                  </pic:nvPicPr>
+                  <pic:blipFill>
+                    <a:blip r:embed="rId45" cstate="print"/>
+                    <a:stretch>
+                      <a:fillRect/>
+                    </a:stretch>
+                  </pic:blipFill>
+                  <pic:spPr>
+                    <a:xfrm>
+                      <a:off x="0" y="0"/>
+                      <a:ext cx="3011276" cy="5353635"/>
+                    </a:xfrm>
+                    <a:prstGeom prst="rect">
+                      <a:avLst/>
+                    </a:prstGeom>
+                  </pic:spPr>
+                </pic:pic>
+              </a:graphicData>
+            </a:graphic>
+          </wp:inline>
+        </w:drawing>
+      </w:r>
+    </w:p>
+    <w:p>
+      <w:pPr>
+        <w:pStyle w:val="ListParagraph"/>
+        <w:ind w:left="0"/>
+        <w:jc w:val="both"/>
+      </w:pPr>
+      <w:r>
+        <w:t>Figure</w:t>
+      </w:r>
+      <w:r>
+        <w:t xml:space="preserve"> 12 </w:t>
+      </w:r>
+      <w:r>
+        <w:t>Prototype Motorised camera. This image shows how the prototype can be motorised to capture a greater angle within a room removing the static positioning of the camera.</w:t>
+      </w:r>
+    </w:p>
+    <w:p>
+      <w:pPr>
+        <w:pStyle w:val="ListParagraph"/>
+        <w:ind w:left="0"/>
+        <w:jc w:val="both"/>
+      </w:pPr>
+    </w:p>
+    <w:p>
+      <w:pPr>
+        <w:pStyle w:val="ListParagraph"/>
+        <w:ind w:left="0"/>
+        <w:jc w:val="both"/>
+      </w:pPr>
+    </w:p>
+    <w:p>
+      <w:pPr>
+        <w:pStyle w:val="ListParagraph"/>
+        <w:ind w:left="0"/>
+        <w:jc w:val="both"/>
+      </w:pPr>
+      <w:r>
+        <w:rPr>
+          <w:noProof/>
+          <w:lang w:val="en-US"/>
+        </w:rPr>
+        <w:lastRenderedPageBreak/>
+        <w:drawing>
+          <wp:inline distT="0" distB="0" distL="0" distR="0">
+            <wp:extent cx="5731510" cy="7642225"/>
+            <wp:effectExtent l="19050" t="0" r="2540" b="0"/>
+            <wp:docPr id="17" name="Picture 11" descr="daisychain.jpg"/>
+            <wp:cNvGraphicFramePr>
+              <a:graphicFrameLocks xmlns:a="http://schemas.openxmlformats.org/drawingml/2006/main" noChangeAspect="1"/>
+            </wp:cNvGraphicFramePr>
+            <a:graphic xmlns:a="http://schemas.openxmlformats.org/drawingml/2006/main">
+              <a:graphicData uri="http://schemas.openxmlformats.org/drawingml/2006/picture">
+                <pic:pic xmlns:pic="http://schemas.openxmlformats.org/drawingml/2006/picture">
+                  <pic:nvPicPr>
+                    <pic:cNvPr id="0" name="daisychain.jpg"/>
+                    <pic:cNvPicPr/>
+                  </pic:nvPicPr>
+                  <pic:blipFill>
+                    <a:blip r:embed="rId46" cstate="print"/>
+                    <a:stretch>
+                      <a:fillRect/>
+                    </a:stretch>
+                  </pic:blipFill>
+                  <pic:spPr>
+                    <a:xfrm>
+                      <a:off x="0" y="0"/>
+                      <a:ext cx="5731510" cy="7642225"/>
+                    </a:xfrm>
+                    <a:prstGeom prst="rect">
+                      <a:avLst/>
+                    </a:prstGeom>
+                  </pic:spPr>
+                </pic:pic>
+              </a:graphicData>
+            </a:graphic>
+          </wp:inline>
+        </w:drawing>
+      </w:r>
+    </w:p>
+    <w:p>
+      <w:pPr>
+        <w:pStyle w:val="ListParagraph"/>
+        <w:ind w:left="0"/>
+        <w:jc w:val="both"/>
+      </w:pPr>
+      <w:r>
+        <w:t xml:space="preserve">Figure </w:t>
+      </w:r>
+      <w:r>
+        <w:t xml:space="preserve">13 </w:t>
+      </w:r>
+      <w:r>
+        <w:t xml:space="preserve">Daisy chain </w:t>
+      </w:r>
+      <w:r>
+        <w:t>solution for</w:t>
+      </w:r>
+      <w:r>
+        <w:t xml:space="preserve"> infrared LEDS</w:t>
+      </w:r>
+      <w:r>
+        <w:t>.</w:t>
+      </w:r>
+      <w:r>
+        <w:t xml:space="preserve"> </w:t>
+      </w:r>
+      <w:r>
+        <w:t>This image shows the prototype for the LEDS, these LEDS would be placed inside the mount seen in images 11 and 12 what you see above is an example of how they would be connected and powered.</w:t>
+      </w:r>
+    </w:p>
+    <w:p>
+      <w:pPr>
+        <w:pStyle w:val="ListParagraph"/>
+        <w:ind w:left="0"/>
+        <w:jc w:val="both"/>
+      </w:pPr>
+    </w:p>
+    <w:p>
+      <w:pPr>
+        <w:pStyle w:val="ListParagraph"/>
+        <w:ind w:left="0"/>
+        <w:jc w:val="both"/>
+      </w:pPr>
+      <w:r>
+        <w:t>3.2.3</w:t>
+      </w:r>
+      <w:r>
+        <w:tab/>
+        <w:t>Web Server</w:t>
+      </w:r>
+    </w:p>
+    <w:p>
+      <w:pPr>
+        <w:pStyle w:val="ListParagraph"/>
+        <w:ind w:left="0"/>
+        <w:jc w:val="both"/>
+      </w:pPr>
+      <w:r>
+        <w:lastRenderedPageBreak/>
+        <w:t>When creating the web server python flask was chosen as it has many advantages for this type of project, one of these major advantages was the use of JINJA2 which is a module within flask. JINJA allows the application to pass data from Python to HTML and JavaScript, and then pass it back to python again. This came in very handy when the queries where being created as it required real time information from both the JavaScript and the html.</w:t>
+      </w:r>
+      <w:r>
+        <w:t xml:space="preserve"> Another reason for choosing flask was how easy it is to render the HTML templates and communicate with the MYSQL database.</w:t>
+      </w:r>
+      <w:r>
+        <w:t xml:space="preserve"> Below is a system overview showing how the web server integrates with the other components.</w:t>
+      </w:r>
+    </w:p>
+    <w:p>
+      <w:pPr>
+        <w:pStyle w:val="ListParagraph"/>
+        <w:ind w:left="0"/>
+        <w:jc w:val="both"/>
+      </w:pPr>
+    </w:p>
+    <w:p>
+      <w:pPr>
+        <w:pStyle w:val="ListParagraph"/>
+        <w:ind w:left="0"/>
+        <w:jc w:val="both"/>
+      </w:pPr>
+      <w:r>
+        <w:rPr>
+          <w:noProof/>
+          <w:lang w:val="en-US"/>
+        </w:rPr>
+        <w:drawing>
+          <wp:inline distT="0" distB="0" distL="0" distR="0">
+            <wp:extent cx="5731510" cy="3223895"/>
+            <wp:effectExtent l="19050" t="0" r="2540" b="0"/>
+            <wp:docPr id="36" name="Picture 35" descr="SystemOverview.jpg"/>
+            <wp:cNvGraphicFramePr>
+              <a:graphicFrameLocks xmlns:a="http://schemas.openxmlformats.org/drawingml/2006/main" noChangeAspect="1"/>
+            </wp:cNvGraphicFramePr>
+            <a:graphic xmlns:a="http://schemas.openxmlformats.org/drawingml/2006/main">
+              <a:graphicData uri="http://schemas.openxmlformats.org/drawingml/2006/picture">
+                <pic:pic xmlns:pic="http://schemas.openxmlformats.org/drawingml/2006/picture">
+                  <pic:nvPicPr>
+                    <pic:cNvPr id="0" name="SystemOverview.jpg"/>
+                    <pic:cNvPicPr/>
+                  </pic:nvPicPr>
+                  <pic:blipFill>
+                    <a:blip r:embed="rId47"/>
+                    <a:stretch>
+                      <a:fillRect/>
+                    </a:stretch>
+                  </pic:blipFill>
+                  <pic:spPr>
+                    <a:xfrm>
+                      <a:off x="0" y="0"/>
+                      <a:ext cx="5731510" cy="3223895"/>
+                    </a:xfrm>
+                    <a:prstGeom prst="rect">
+                      <a:avLst/>
+                    </a:prstGeom>
+                  </pic:spPr>
+                </pic:pic>
+              </a:graphicData>
+            </a:graphic>
+          </wp:inline>
+        </w:drawing>
+      </w:r>
+    </w:p>
+    <w:p>
+      <w:pPr>
+        <w:pStyle w:val="ListParagraph"/>
+        <w:ind w:left="0"/>
+        <w:jc w:val="both"/>
+      </w:pPr>
+      <w:r>
+        <w:t xml:space="preserve">Figure 14 System Overview </w:t>
+      </w:r>
+    </w:p>
+    <w:p>
+      <w:pPr>
+        <w:pStyle w:val="ListParagraph"/>
+        <w:ind w:left="0"/>
+        <w:jc w:val="both"/>
+      </w:pPr>
+    </w:p>
+    <w:p>
+      <w:pPr>
+        <w:pStyle w:val="ListParagraph"/>
+        <w:ind w:left="0"/>
+        <w:jc w:val="both"/>
+      </w:pPr>
+      <w:r>
+        <w:t>3.2.4 Image Processing application</w:t>
+      </w:r>
+    </w:p>
+    <w:p>
+      <w:pPr>
+        <w:pStyle w:val="ListParagraph"/>
+        <w:ind w:left="0"/>
+        <w:jc w:val="both"/>
+      </w:pPr>
+      <w:r>
+        <w:t>For the application python with OPENCV was chosen.</w:t>
+      </w:r>
+      <w:r>
+        <w:t xml:space="preserve"> OPENCV combined with python has great documentation is open source and can easily be installed on a remote device such as a raspberry pi. The design for the application was to create a class which can be run continuously taking images every ten minutes while running a face recognition algorithm. This was done with a combination of segmentation and Haar Cascades.</w:t>
+      </w:r>
+    </w:p>
+    <w:p>
+      <w:pPr>
+        <w:pStyle w:val="ListParagraph"/>
+        <w:ind w:left="0"/>
+        <w:jc w:val="both"/>
+      </w:pPr>
+    </w:p>
+    <w:p>
+      <w:pPr>
+        <w:pStyle w:val="ListParagraph"/>
+        <w:ind w:left="0"/>
+        <w:jc w:val="both"/>
+      </w:pPr>
+      <w:r>
+        <w:t>3.2.5 MYSQL</w:t>
+      </w:r>
+    </w:p>
+    <w:p>
+      <w:pPr>
+        <w:pStyle w:val="ListParagraph"/>
+        <w:ind w:left="0"/>
+        <w:jc w:val="both"/>
+      </w:pPr>
+      <w:r>
+        <w:t xml:space="preserve">The design </w:t>
+      </w:r>
+      <w:r>
+        <w:t xml:space="preserve">decision to choose MYSQL was due to it being compatibility with python, python has built in modules which allow an easy connection to the MYSQL database. </w:t>
+      </w:r>
+      <w:r>
+        <w:t>Before rendering a html page python allows us to run the necessary queries such as checking login information or preparing the gallery with data.</w:t>
+      </w:r>
+    </w:p>
+    <w:p>
+      <w:pPr>
+        <w:pStyle w:val="ListParagraph"/>
+        <w:ind w:left="0"/>
+        <w:jc w:val="both"/>
+      </w:pPr>
+      <w:r>
+        <w:rPr>
+          <w:noProof/>
+          <w:lang w:val="en-US"/>
+        </w:rPr>
+        <w:lastRenderedPageBreak/>
+        <w:drawing>
+          <wp:inline distT="0" distB="0" distL="0" distR="0">
+            <wp:extent cx="5731510" cy="3575050"/>
+            <wp:effectExtent l="19050" t="0" r="2540" b="0"/>
+            <wp:docPr id="37" name="Picture 7" descr="ERDFYP.png"/>
+            <wp:cNvGraphicFramePr>
+              <a:graphicFrameLocks xmlns:a="http://schemas.openxmlformats.org/drawingml/2006/main" noChangeAspect="1"/>
+            </wp:cNvGraphicFramePr>
+            <a:graphic xmlns:a="http://schemas.openxmlformats.org/drawingml/2006/main">
+              <a:graphicData uri="http://schemas.openxmlformats.org/drawingml/2006/picture">
+                <pic:pic xmlns:pic="http://schemas.openxmlformats.org/drawingml/2006/picture">
+                  <pic:nvPicPr>
+                    <pic:cNvPr id="0" name="ERDFYP.png"/>
+                    <pic:cNvPicPr/>
+                  </pic:nvPicPr>
+                  <pic:blipFill>
+                    <a:blip r:embed="rId48" cstate="print"/>
+                    <a:stretch>
+                      <a:fillRect/>
+                    </a:stretch>
+                  </pic:blipFill>
+                  <pic:spPr>
+                    <a:xfrm>
+                      <a:off x="0" y="0"/>
+                      <a:ext cx="5731510" cy="3575050"/>
+                    </a:xfrm>
+                    <a:prstGeom prst="rect">
+                      <a:avLst/>
+                    </a:prstGeom>
+                  </pic:spPr>
+                </pic:pic>
+              </a:graphicData>
+            </a:graphic>
+          </wp:inline>
+        </w:drawing>
+      </w:r>
+    </w:p>
+    <w:p>
+      <w:pPr>
+        <w:pStyle w:val="ListParagraph"/>
+        <w:ind w:left="0"/>
+        <w:jc w:val="both"/>
+      </w:pPr>
+      <w:r>
+        <w:t>Figure 15 MYSQL ERD</w:t>
+      </w:r>
+    </w:p>
+    <w:p>
+      <w:pPr>
+        <w:pStyle w:val="ListParagraph"/>
+        <w:ind w:left="0"/>
+        <w:jc w:val="both"/>
+      </w:pPr>
+    </w:p>
+    <w:p>
+      <w:pPr>
+        <w:pStyle w:val="ListParagraph"/>
+        <w:ind w:left="0"/>
+        <w:jc w:val="both"/>
+      </w:pPr>
+      <w:r>
+        <w:t>3.2.6 Upload and Gallery HTML pages</w:t>
+      </w:r>
+    </w:p>
+    <w:p>
+      <w:pPr>
+        <w:pStyle w:val="Heading2"/>
+        <w:jc w:val="both"/>
+      </w:pPr>
+      <w:r>
+        <w:t>3.3</w:t>
+      </w:r>
+      <w:r>
+        <w:tab/>
+        <w:t>Define a list of features and use cases supported within the project</w:t>
+      </w:r>
+    </w:p>
+    <w:p>
+      <w:pPr>
+        <w:pStyle w:val="ListParagraph"/>
+        <w:ind w:left="0"/>
+        <w:jc w:val="both"/>
+      </w:pPr>
+    </w:p>
+    <w:p>
+      <w:pPr>
+        <w:pStyle w:val="ListParagraph"/>
+        <w:ind w:left="0"/>
+        <w:jc w:val="both"/>
+      </w:pPr>
+      <w:r>
+        <w:rPr>
+          <w:noProof/>
+          <w:lang w:val="en-US"/>
+        </w:rPr>
+        <w:drawing>
+          <wp:inline distT="0" distB="0" distL="0" distR="0">
+            <wp:extent cx="5731510" cy="3303905"/>
+            <wp:effectExtent l="19050" t="0" r="2540" b="0"/>
+            <wp:docPr id="11" name="Picture 8" descr="classdiagram.png"/>
+            <wp:cNvGraphicFramePr>
+              <a:graphicFrameLocks xmlns:a="http://schemas.openxmlformats.org/drawingml/2006/main" noChangeAspect="1"/>
+            </wp:cNvGraphicFramePr>
+            <a:graphic xmlns:a="http://schemas.openxmlformats.org/drawingml/2006/main">
+              <a:graphicData uri="http://schemas.openxmlformats.org/drawingml/2006/picture">
+                <pic:pic xmlns:pic="http://schemas.openxmlformats.org/drawingml/2006/picture">
+                  <pic:nvPicPr>
+                    <pic:cNvPr id="0" name="classdiagram.png"/>
+                    <pic:cNvPicPr/>
+                  </pic:nvPicPr>
+                  <pic:blipFill>
+                    <a:blip r:embed="rId49" cstate="print"/>
+                    <a:stretch>
+                      <a:fillRect/>
+                    </a:stretch>
+                  </pic:blipFill>
+                  <pic:spPr>
+                    <a:xfrm>
+                      <a:off x="0" y="0"/>
+                      <a:ext cx="5731510" cy="3303905"/>
+                    </a:xfrm>
+                    <a:prstGeom prst="rect">
+                      <a:avLst/>
+                    </a:prstGeom>
+                  </pic:spPr>
+                </pic:pic>
+              </a:graphicData>
+            </a:graphic>
+          </wp:inline>
+        </w:drawing>
+      </w:r>
+    </w:p>
+    <w:p>
+      <w:pPr>
+        <w:pStyle w:val="ListParagraph"/>
+        <w:ind w:left="0"/>
+        <w:jc w:val="both"/>
+      </w:pPr>
+      <w:r>
+        <w:t>Figure  interim Class Diagram</w:t>
+      </w:r>
+    </w:p>
+    <w:p>
+      <w:pPr>
+        <w:pStyle w:val="ListParagraph"/>
+        <w:ind w:left="0"/>
+        <w:jc w:val="both"/>
+      </w:pPr>
+    </w:p>
+    <w:p>
+      <w:pPr>
+        <w:pStyle w:val="ListParagraph"/>
+        <w:ind w:left="0"/>
+        <w:jc w:val="both"/>
+      </w:pPr>
+      <w:r>
+        <w:rPr>
+          <w:noProof/>
+          <w:lang w:val="en-US"/>
+        </w:rPr>
+        <w:lastRenderedPageBreak/>
+        <w:drawing>
+          <wp:inline distT="0" distB="0" distL="0" distR="0">
+            <wp:extent cx="5731510" cy="2556510"/>
+            <wp:effectExtent l="19050" t="0" r="2540" b="0"/>
+            <wp:docPr id="12" name="Picture 9" descr="usecasediagram.png"/>
+            <wp:cNvGraphicFramePr>
+              <a:graphicFrameLocks xmlns:a="http://schemas.openxmlformats.org/drawingml/2006/main" noChangeAspect="1"/>
+            </wp:cNvGraphicFramePr>
+            <a:graphic xmlns:a="http://schemas.openxmlformats.org/drawingml/2006/main">
+              <a:graphicData uri="http://schemas.openxmlformats.org/drawingml/2006/picture">
+                <pic:pic xmlns:pic="http://schemas.openxmlformats.org/drawingml/2006/picture">
+                  <pic:nvPicPr>
+                    <pic:cNvPr id="0" name="usecasediagram.png"/>
+                    <pic:cNvPicPr/>
+                  </pic:nvPicPr>
+                  <pic:blipFill>
+                    <a:blip r:embed="rId50" cstate="print"/>
+                    <a:stretch>
+                      <a:fillRect/>
+                    </a:stretch>
+                  </pic:blipFill>
+                  <pic:spPr>
+                    <a:xfrm>
+                      <a:off x="0" y="0"/>
+                      <a:ext cx="5731510" cy="2556510"/>
+                    </a:xfrm>
+                    <a:prstGeom prst="rect">
+                      <a:avLst/>
+                    </a:prstGeom>
+                  </pic:spPr>
+                </pic:pic>
+              </a:graphicData>
+            </a:graphic>
+          </wp:inline>
+        </w:drawing>
+      </w:r>
+    </w:p>
+    <w:p>
+      <w:pPr>
+        <w:pStyle w:val="ListParagraph"/>
+        <w:ind w:left="0"/>
+        <w:jc w:val="both"/>
+      </w:pPr>
+      <w:r>
+        <w:t>Figure  Use Case</w:t>
+      </w:r>
+    </w:p>
+    <w:p/>
+    <w:p>
+      <w:pPr>
+        <w:pStyle w:val="Heading2"/>
+        <w:jc w:val="both"/>
+      </w:pPr>
+      <w:r>
+        <w:t>3.4</w:t>
+      </w:r>
+      <w:r>
+        <w:tab/>
+      </w:r>
+      <w:r>
+        <w:t>Other Design Documents</w:t>
       </w:r>
     </w:p>
     <w:p>
@@ -6269,7 +7126,7 @@
           <wp:inline distT="0" distB="0" distL="0" distR="0">
             <wp:extent cx="5731510" cy="2687320"/>
             <wp:effectExtent l="19050" t="0" r="2540" b="0"/>
-            <wp:docPr id="26" name="Picture 1" descr="GanttChart.png"/>
+            <wp:docPr id="13" name="Picture 1" descr="GanttChart.png"/>
             <wp:cNvGraphicFramePr>
               <a:graphicFrameLocks xmlns:a="http://schemas.openxmlformats.org/drawingml/2006/main" noChangeAspect="1"/>
             </wp:cNvGraphicFramePr>
@@ -6281,7 +7138,7 @@
                     <pic:cNvPicPr/>
                   </pic:nvPicPr>
                   <pic:blipFill>
-                    <a:blip r:embed="rId43" cstate="print"/>
+                    <a:blip r:embed="rId51" cstate="print"/>
                     <a:stretch>
                       <a:fillRect/>
                     </a:stretch>
@@ -6312,6 +7169,7 @@
         <w:t>Figure  Gantt chart</w:t>
       </w:r>
     </w:p>
+    <w:p/>
     <w:p>
       <w:pPr>
         <w:pStyle w:val="ListParagraph"/>
@@ -6319,435 +7177,7 @@
         <w:jc w:val="both"/>
       </w:pPr>
     </w:p>
-    <w:p>
-      <w:pPr>
-        <w:pStyle w:val="ListParagraph"/>
-        <w:ind w:left="0"/>
-        <w:jc w:val="both"/>
-      </w:pPr>
-      <w:r>
-        <w:rPr>
-          <w:noProof/>
-          <w:lang w:val="en-US"/>
-        </w:rPr>
-        <w:lastRenderedPageBreak/>
-        <w:drawing>
-          <wp:inline distT="0" distB="0" distL="0" distR="0">
-            <wp:extent cx="5731510" cy="3575050"/>
-            <wp:effectExtent l="19050" t="0" r="2540" b="0"/>
-            <wp:docPr id="27" name="Picture 7" descr="ERDFYP.png"/>
-            <wp:cNvGraphicFramePr>
-              <a:graphicFrameLocks xmlns:a="http://schemas.openxmlformats.org/drawingml/2006/main" noChangeAspect="1"/>
-            </wp:cNvGraphicFramePr>
-            <a:graphic xmlns:a="http://schemas.openxmlformats.org/drawingml/2006/main">
-              <a:graphicData uri="http://schemas.openxmlformats.org/drawingml/2006/picture">
-                <pic:pic xmlns:pic="http://schemas.openxmlformats.org/drawingml/2006/picture">
-                  <pic:nvPicPr>
-                    <pic:cNvPr id="0" name="ERDFYP.png"/>
-                    <pic:cNvPicPr/>
-                  </pic:nvPicPr>
-                  <pic:blipFill>
-                    <a:blip r:embed="rId44" cstate="print"/>
-                    <a:stretch>
-                      <a:fillRect/>
-                    </a:stretch>
-                  </pic:blipFill>
-                  <pic:spPr>
-                    <a:xfrm>
-                      <a:off x="0" y="0"/>
-                      <a:ext cx="5731510" cy="3575050"/>
-                    </a:xfrm>
-                    <a:prstGeom prst="rect">
-                      <a:avLst/>
-                    </a:prstGeom>
-                  </pic:spPr>
-                </pic:pic>
-              </a:graphicData>
-            </a:graphic>
-          </wp:inline>
-        </w:drawing>
-      </w:r>
-    </w:p>
-    <w:p>
-      <w:pPr>
-        <w:pStyle w:val="ListParagraph"/>
-        <w:ind w:left="0"/>
-        <w:jc w:val="both"/>
-      </w:pPr>
-      <w:r>
-        <w:t>Figure  MYSQL ERD</w:t>
-      </w:r>
-    </w:p>
-    <w:p>
-      <w:pPr>
-        <w:pStyle w:val="ListParagraph"/>
-        <w:ind w:left="0"/>
-        <w:jc w:val="both"/>
-      </w:pPr>
-    </w:p>
-    <w:p>
-      <w:pPr>
-        <w:pStyle w:val="ListParagraph"/>
-        <w:ind w:left="0"/>
-        <w:jc w:val="both"/>
-      </w:pPr>
-      <w:r>
-        <w:rPr>
-          <w:noProof/>
-          <w:lang w:val="en-US"/>
-        </w:rPr>
-        <w:drawing>
-          <wp:inline distT="0" distB="0" distL="0" distR="0">
-            <wp:extent cx="5731510" cy="3303905"/>
-            <wp:effectExtent l="19050" t="0" r="2540" b="0"/>
-            <wp:docPr id="28" name="Picture 8" descr="classdiagram.png"/>
-            <wp:cNvGraphicFramePr>
-              <a:graphicFrameLocks xmlns:a="http://schemas.openxmlformats.org/drawingml/2006/main" noChangeAspect="1"/>
-            </wp:cNvGraphicFramePr>
-            <a:graphic xmlns:a="http://schemas.openxmlformats.org/drawingml/2006/main">
-              <a:graphicData uri="http://schemas.openxmlformats.org/drawingml/2006/picture">
-                <pic:pic xmlns:pic="http://schemas.openxmlformats.org/drawingml/2006/picture">
-                  <pic:nvPicPr>
-                    <pic:cNvPr id="0" name="classdiagram.png"/>
-                    <pic:cNvPicPr/>
-                  </pic:nvPicPr>
-                  <pic:blipFill>
-                    <a:blip r:embed="rId45" cstate="print"/>
-                    <a:stretch>
-                      <a:fillRect/>
-                    </a:stretch>
-                  </pic:blipFill>
-                  <pic:spPr>
-                    <a:xfrm>
-                      <a:off x="0" y="0"/>
-                      <a:ext cx="5731510" cy="3303905"/>
-                    </a:xfrm>
-                    <a:prstGeom prst="rect">
-                      <a:avLst/>
-                    </a:prstGeom>
-                  </pic:spPr>
-                </pic:pic>
-              </a:graphicData>
-            </a:graphic>
-          </wp:inline>
-        </w:drawing>
-      </w:r>
-    </w:p>
-    <w:p>
-      <w:pPr>
-        <w:pStyle w:val="ListParagraph"/>
-        <w:ind w:left="0"/>
-        <w:jc w:val="both"/>
-      </w:pPr>
-      <w:r>
-        <w:t xml:space="preserve">Figure  </w:t>
-      </w:r>
-      <w:r>
-        <w:t xml:space="preserve">interim </w:t>
-      </w:r>
-      <w:r>
-        <w:t>Class Diagram</w:t>
-      </w:r>
-    </w:p>
-    <w:p>
-      <w:pPr>
-        <w:pStyle w:val="ListParagraph"/>
-        <w:ind w:left="0"/>
-        <w:jc w:val="both"/>
-      </w:pPr>
-    </w:p>
-    <w:p>
-      <w:pPr>
-        <w:pStyle w:val="ListParagraph"/>
-        <w:ind w:left="0"/>
-        <w:jc w:val="both"/>
-      </w:pPr>
-      <w:r>
-        <w:rPr>
-          <w:noProof/>
-          <w:lang w:val="en-US"/>
-        </w:rPr>
-        <w:lastRenderedPageBreak/>
-        <w:drawing>
-          <wp:inline distT="0" distB="0" distL="0" distR="0">
-            <wp:extent cx="5731510" cy="2556510"/>
-            <wp:effectExtent l="19050" t="0" r="2540" b="0"/>
-            <wp:docPr id="29" name="Picture 9" descr="usecasediagram.png"/>
-            <wp:cNvGraphicFramePr>
-              <a:graphicFrameLocks xmlns:a="http://schemas.openxmlformats.org/drawingml/2006/main" noChangeAspect="1"/>
-            </wp:cNvGraphicFramePr>
-            <a:graphic xmlns:a="http://schemas.openxmlformats.org/drawingml/2006/main">
-              <a:graphicData uri="http://schemas.openxmlformats.org/drawingml/2006/picture">
-                <pic:pic xmlns:pic="http://schemas.openxmlformats.org/drawingml/2006/picture">
-                  <pic:nvPicPr>
-                    <pic:cNvPr id="0" name="usecasediagram.png"/>
-                    <pic:cNvPicPr/>
-                  </pic:nvPicPr>
-                  <pic:blipFill>
-                    <a:blip r:embed="rId46" cstate="print"/>
-                    <a:stretch>
-                      <a:fillRect/>
-                    </a:stretch>
-                  </pic:blipFill>
-                  <pic:spPr>
-                    <a:xfrm>
-                      <a:off x="0" y="0"/>
-                      <a:ext cx="5731510" cy="2556510"/>
-                    </a:xfrm>
-                    <a:prstGeom prst="rect">
-                      <a:avLst/>
-                    </a:prstGeom>
-                  </pic:spPr>
-                </pic:pic>
-              </a:graphicData>
-            </a:graphic>
-          </wp:inline>
-        </w:drawing>
-      </w:r>
-    </w:p>
-    <w:p>
-      <w:pPr>
-        <w:pStyle w:val="ListParagraph"/>
-        <w:ind w:left="0"/>
-        <w:jc w:val="both"/>
-      </w:pPr>
-      <w:r>
-        <w:t>Figure  Use Case</w:t>
-      </w:r>
-    </w:p>
-    <w:p>
-      <w:pPr>
-        <w:pStyle w:val="ListParagraph"/>
-        <w:ind w:left="0"/>
-        <w:jc w:val="both"/>
-      </w:pPr>
-    </w:p>
-    <w:p>
-      <w:pPr>
-        <w:pStyle w:val="ListParagraph"/>
-        <w:ind w:left="0"/>
-        <w:jc w:val="both"/>
-      </w:pPr>
-      <w:r>
-        <w:rPr>
-          <w:noProof/>
-          <w:lang w:val="en-US"/>
-        </w:rPr>
-        <w:drawing>
-          <wp:inline distT="0" distB="0" distL="0" distR="0">
-            <wp:extent cx="2750524" cy="4890053"/>
-            <wp:effectExtent l="19050" t="0" r="0" b="0"/>
-            <wp:docPr id="30" name="Picture 5" descr="prototypeIRCamera.jpg"/>
-            <wp:cNvGraphicFramePr>
-              <a:graphicFrameLocks xmlns:a="http://schemas.openxmlformats.org/drawingml/2006/main" noChangeAspect="1"/>
-            </wp:cNvGraphicFramePr>
-            <a:graphic xmlns:a="http://schemas.openxmlformats.org/drawingml/2006/main">
-              <a:graphicData uri="http://schemas.openxmlformats.org/drawingml/2006/picture">
-                <pic:pic xmlns:pic="http://schemas.openxmlformats.org/drawingml/2006/picture">
-                  <pic:nvPicPr>
-                    <pic:cNvPr id="0" name="prototypeIRCamera.jpg"/>
-                    <pic:cNvPicPr/>
-                  </pic:nvPicPr>
-                  <pic:blipFill>
-                    <a:blip r:embed="rId47" cstate="print"/>
-                    <a:stretch>
-                      <a:fillRect/>
-                    </a:stretch>
-                  </pic:blipFill>
-                  <pic:spPr>
-                    <a:xfrm>
-                      <a:off x="0" y="0"/>
-                      <a:ext cx="2759098" cy="4905297"/>
-                    </a:xfrm>
-                    <a:prstGeom prst="rect">
-                      <a:avLst/>
-                    </a:prstGeom>
-                  </pic:spPr>
-                </pic:pic>
-              </a:graphicData>
-            </a:graphic>
-          </wp:inline>
-        </w:drawing>
-      </w:r>
-    </w:p>
-    <w:p>
-      <w:pPr>
-        <w:pStyle w:val="ListParagraph"/>
-        <w:ind w:left="0"/>
-        <w:jc w:val="both"/>
-      </w:pPr>
-      <w:r>
-        <w:t>Figure  Prototype Camera</w:t>
-      </w:r>
-    </w:p>
-    <w:p>
-      <w:pPr>
-        <w:pStyle w:val="ListParagraph"/>
-        <w:ind w:left="0"/>
-        <w:jc w:val="both"/>
-      </w:pPr>
-      <w:r>
-        <w:rPr>
-          <w:noProof/>
-          <w:lang w:val="en-US"/>
-        </w:rPr>
-        <w:lastRenderedPageBreak/>
-        <w:drawing>
-          <wp:inline distT="0" distB="0" distL="0" distR="0">
-            <wp:extent cx="3819425" cy="6790414"/>
-            <wp:effectExtent l="19050" t="0" r="0" b="0"/>
-            <wp:docPr id="31" name="Picture 6" descr="MotorisedCamera.jpg"/>
-            <wp:cNvGraphicFramePr>
-              <a:graphicFrameLocks xmlns:a="http://schemas.openxmlformats.org/drawingml/2006/main" noChangeAspect="1"/>
-            </wp:cNvGraphicFramePr>
-            <a:graphic xmlns:a="http://schemas.openxmlformats.org/drawingml/2006/main">
-              <a:graphicData uri="http://schemas.openxmlformats.org/drawingml/2006/picture">
-                <pic:pic xmlns:pic="http://schemas.openxmlformats.org/drawingml/2006/picture">
-                  <pic:nvPicPr>
-                    <pic:cNvPr id="0" name="MotorisedCamera.jpg"/>
-                    <pic:cNvPicPr/>
-                  </pic:nvPicPr>
-                  <pic:blipFill>
-                    <a:blip r:embed="rId48" cstate="print"/>
-                    <a:stretch>
-                      <a:fillRect/>
-                    </a:stretch>
-                  </pic:blipFill>
-                  <pic:spPr>
-                    <a:xfrm>
-                      <a:off x="0" y="0"/>
-                      <a:ext cx="3823636" cy="6797900"/>
-                    </a:xfrm>
-                    <a:prstGeom prst="rect">
-                      <a:avLst/>
-                    </a:prstGeom>
-                  </pic:spPr>
-                </pic:pic>
-              </a:graphicData>
-            </a:graphic>
-          </wp:inline>
-        </w:drawing>
-      </w:r>
-    </w:p>
-    <w:p>
-      <w:pPr>
-        <w:pStyle w:val="ListParagraph"/>
-        <w:ind w:left="0"/>
-        <w:jc w:val="both"/>
-      </w:pPr>
-      <w:r>
-        <w:t>Figure  Prototype Motorised camera</w:t>
-      </w:r>
-    </w:p>
-    <w:p>
-      <w:pPr>
-        <w:pStyle w:val="ListParagraph"/>
-        <w:ind w:left="0"/>
-        <w:jc w:val="both"/>
-      </w:pPr>
-    </w:p>
-    <w:p>
-      <w:pPr>
-        <w:pStyle w:val="ListParagraph"/>
-        <w:ind w:left="0"/>
-        <w:jc w:val="both"/>
-      </w:pPr>
-    </w:p>
-    <w:p>
-      <w:pPr>
-        <w:pStyle w:val="ListParagraph"/>
-        <w:ind w:left="0"/>
-        <w:jc w:val="both"/>
-      </w:pPr>
-    </w:p>
-    <w:p>
-      <w:pPr>
-        <w:pStyle w:val="ListParagraph"/>
-        <w:ind w:left="0"/>
-        <w:jc w:val="both"/>
-      </w:pPr>
-      <w:r>
-        <w:rPr>
-          <w:noProof/>
-          <w:lang w:val="en-US"/>
-        </w:rPr>
-        <w:lastRenderedPageBreak/>
-        <w:drawing>
-          <wp:inline distT="0" distB="0" distL="0" distR="0">
-            <wp:extent cx="5731510" cy="7642225"/>
-            <wp:effectExtent l="19050" t="0" r="2540" b="0"/>
-            <wp:docPr id="32" name="Picture 11" descr="daisychain.jpg"/>
-            <wp:cNvGraphicFramePr>
-              <a:graphicFrameLocks xmlns:a="http://schemas.openxmlformats.org/drawingml/2006/main" noChangeAspect="1"/>
-            </wp:cNvGraphicFramePr>
-            <a:graphic xmlns:a="http://schemas.openxmlformats.org/drawingml/2006/main">
-              <a:graphicData uri="http://schemas.openxmlformats.org/drawingml/2006/picture">
-                <pic:pic xmlns:pic="http://schemas.openxmlformats.org/drawingml/2006/picture">
-                  <pic:nvPicPr>
-                    <pic:cNvPr id="0" name="daisychain.jpg"/>
-                    <pic:cNvPicPr/>
-                  </pic:nvPicPr>
-                  <pic:blipFill>
-                    <a:blip r:embed="rId49" cstate="print"/>
-                    <a:stretch>
-                      <a:fillRect/>
-                    </a:stretch>
-                  </pic:blipFill>
-                  <pic:spPr>
-                    <a:xfrm>
-                      <a:off x="0" y="0"/>
-                      <a:ext cx="5731510" cy="7642225"/>
-                    </a:xfrm>
-                    <a:prstGeom prst="rect">
-                      <a:avLst/>
-                    </a:prstGeom>
-                  </pic:spPr>
-                </pic:pic>
-              </a:graphicData>
-            </a:graphic>
-          </wp:inline>
-        </w:drawing>
-      </w:r>
-    </w:p>
-    <w:p>
-      <w:pPr>
-        <w:pStyle w:val="ListParagraph"/>
-        <w:ind w:left="0"/>
-        <w:jc w:val="both"/>
-      </w:pPr>
-      <w:r>
-        <w:t xml:space="preserve">Figure  Daisy chain solution To infrared LEDS </w:t>
-      </w:r>
-    </w:p>
-    <w:p>
-      <w:pPr>
-        <w:pStyle w:val="Heading2"/>
-        <w:jc w:val="both"/>
-      </w:pPr>
-      <w:r>
-        <w:lastRenderedPageBreak/>
-        <w:t>3.3</w:t>
-      </w:r>
-      <w:r>
-        <w:tab/>
-        <w:t>Define a list of features and use cases supported within the project</w:t>
-      </w:r>
-    </w:p>
-    <w:p>
-      <w:pPr>
-        <w:pStyle w:val="Heading2"/>
-        <w:jc w:val="both"/>
-      </w:pPr>
-      <w:r>
-        <w:t>3.4</w:t>
-      </w:r>
-      <w:r>
-        <w:tab/>
-      </w:r>
-      <w:r>
-        <w:t>Other Design Documents</w:t>
-      </w:r>
-    </w:p>
+    <w:p/>
     <w:p>
       <w:pPr>
         <w:pStyle w:val="Heading1"/>
@@ -6809,6 +7239,7 @@
         <w:jc w:val="both"/>
       </w:pPr>
       <w:r>
+        <w:lastRenderedPageBreak/>
         <w:t xml:space="preserve">The problem to be solved is the use of Infrared image processing to measure room occupancy, and to display this information in a user friendly way. The solution to this problem was to design a system which connected all stages through a web server. The web server receives connections from both the user and the raspberry pi but the two never meet. The raspberry pi receives an image from the IR camera, runs an algorithm to count the people in a room and posts it to the web server, the web server stores this in a database where it analyses the data to present it in a user friendly format. The user can then log into the web server, and view the images and data analysed.  </w:t>
       </w:r>
     </w:p>
@@ -6869,11 +7300,7 @@
         <w:jc w:val="both"/>
       </w:pPr>
       <w:r>
-        <w:t xml:space="preserve">The web server is based on my home pc and the IP of my machine is being projected from a domain name server. The client will post images to the server and the server will store it on the hard disk drive of the home computer. The web server will then take the path to the image and store it in the MYSQL database for querying later. A user can access the server from their laptop or pc and they will first have the ability to login or register. When a user has successfully registered or logged in they </w:t>
-      </w:r>
-      <w:r>
-        <w:lastRenderedPageBreak/>
-        <w:t xml:space="preserve">will have access to view the image display page. This page will show a gallery of the days images and depending on the selected image a number representing the amount of people in the room. Another piece of functionality the user will be able to see in analysis which has be run on the data. This will be displayed in the form of for example "Average No. of people for day/month/year hour/minutes/seconds". Another example of a query which could be implemented is checking if rooms  are empty at certain peak times during the day. </w:t>
+        <w:t xml:space="preserve">The web server is based on my home pc and the IP of my machine is being projected from a domain name server. The client will post images to the server and the server will store it on the hard disk drive of the home computer. The web server will then take the path to the image and store it in the MYSQL database for querying later. A user can access the server from their laptop or pc and they will first have the ability to login or register. When a user has successfully registered or logged in they will have access to view the image display page. This page will show a gallery of the days images and depending on the selected image a number representing the amount of people in the room. Another piece of functionality the user will be able to see in analysis which has be run on the data. This will be displayed in the form of for example "Average No. of people for day/month/year hour/minutes/seconds". Another example of a query which could be implemented is checking if rooms  are empty at certain peak times during the day. </w:t>
       </w:r>
     </w:p>
     <w:p>
@@ -6898,6 +7325,7 @@
         <w:jc w:val="both"/>
       </w:pPr>
       <w:r>
+        <w:lastRenderedPageBreak/>
         <w:t>The MYSQL database will be installed on the home computer just like the web server. The images and data posted to the web server will be stored in this database. The schema for this database will consist of two tables. The first table is the login table and will store the username and password which will be varchars, and will also store the email address which will also be a varchar and a primary key for the table. The second table will be the data storage table, this table will have two values the first will be the directory path for the images, and this will be a varchar and primary key. The second attribute will be the number of people counted or occupancy measurement, this will take the form of a Number in the database.</w:t>
       </w:r>
     </w:p>
@@ -6989,7 +7417,6 @@
           <w:noProof/>
           <w:lang w:val="en-US"/>
         </w:rPr>
-        <w:lastRenderedPageBreak/>
         <w:drawing>
           <wp:inline distT="0" distB="0" distL="0" distR="0">
             <wp:extent cx="3018348" cy="2263928"/>
@@ -7006,7 +7433,7 @@
                     <pic:cNvPicPr/>
                   </pic:nvPicPr>
                   <pic:blipFill>
-                    <a:blip r:embed="rId50" cstate="print"/>
+                    <a:blip r:embed="rId52" cstate="print"/>
                     <a:stretch>
                       <a:fillRect/>
                     </a:stretch>
@@ -7044,6 +7471,7 @@
           <w:noProof/>
           <w:lang w:val="en-US"/>
         </w:rPr>
+        <w:lastRenderedPageBreak/>
         <w:drawing>
           <wp:inline distT="0" distB="0" distL="0" distR="0">
             <wp:extent cx="3063677" cy="2297927"/>
@@ -7060,7 +7488,7 @@
                     <pic:cNvPicPr/>
                   </pic:nvPicPr>
                   <pic:blipFill>
-                    <a:blip r:embed="rId51" cstate="print"/>
+                    <a:blip r:embed="rId53" cstate="print"/>
                     <a:stretch>
                       <a:fillRect/>
                     </a:stretch>
@@ -7122,11 +7550,7 @@
         <w:jc w:val="both"/>
       </w:pPr>
       <w:r>
-        <w:t xml:space="preserve">To host my web server I used the site dynu.com and chose the domain name MichaelKanefyp, this is open to change but for now it's just a temporary name. To allow traffic to connect to the web server the home router needed to enable port forwarding on the address and port number. With port forwarding enabled the domain name was configured to mask my IP address with the domain name. </w:t>
-      </w:r>
-      <w:r>
-        <w:lastRenderedPageBreak/>
-        <w:t xml:space="preserve">There were some issues with this as the port number would have to be appended to the domain name. This was fixed by adding the port number to the masked domain name. </w:t>
+        <w:t xml:space="preserve">To host my web server I used the site dynu.com and chose the domain name MichaelKanefyp, this is open to change but for now it's just a temporary name. To allow traffic to connect to the web server the home router needed to enable port forwarding on the address and port number. With port forwarding enabled the domain name was configured to mask my IP address with the domain name. There were some issues with this as the port number would have to be appended to the domain name. This was fixed by adding the port number to the masked domain name. </w:t>
       </w:r>
     </w:p>
     <w:p>
@@ -7166,7 +7590,11 @@
         <w:jc w:val="both"/>
       </w:pPr>
       <w:r>
-        <w:t>The client is hosted on a raspberry pi and uses Python with OPENCV and Anaconda to create the image processing application. The client will threshold then segment the region of interest from the image, then using contours finds the person in the image. This will be a proof of concept and machine learning will be brought in later to enhance the process. The client uses an import called request to post the processed image to the web server.</w:t>
+        <w:t xml:space="preserve">The client is hosted on a raspberry pi and uses Python with OPENCV and Anaconda to create the image processing application. The client will threshold then segment the region of interest from the image, then using contours finds the person in the image. This will be a proof of concept and </w:t>
+      </w:r>
+      <w:r>
+        <w:lastRenderedPageBreak/>
+        <w:t>machine learning will be brought in later to enhance the process. The client uses an import called request to post the processed image to the web server.</w:t>
       </w:r>
     </w:p>
     <w:p/>
@@ -7339,6 +7767,7 @@
         <w:jc w:val="both"/>
       </w:pPr>
       <w:r>
+        <w:lastRenderedPageBreak/>
         <w:t>Project Plan</w:t>
       </w:r>
     </w:p>
@@ -7450,7 +7879,6 @@
         <w:jc w:val="both"/>
       </w:pPr>
       <w:r>
-        <w:lastRenderedPageBreak/>
         <w:t>8.4</w:t>
       </w:r>
       <w:r>
@@ -7515,7 +7943,11 @@
         <w:t>The work to be completed for the prototype camera is to daisy c</w:t>
       </w:r>
       <w:r>
-        <w:t>hain the infrared LEDS together, connect them to a low voltage resistor to increase the light intensity, then connect them to a battery pack to power the prototype. Once the basic shell is completed the idea is to laser cut a piece of metal to hold the prototype, this will keep the prototype held in place and opens it up to be used with a motor to rotate the camera.</w:t>
+        <w:t xml:space="preserve">hain the infrared LEDS together, connect them to a low voltage resistor to increase the light intensity, then connect them to a battery pack to power the prototype. Once the basic shell is completed the idea is to laser cut a piece of </w:t>
+      </w:r>
+      <w:r>
+        <w:lastRenderedPageBreak/>
+        <w:t>metal to hold the prototype, this will keep the prototype held in place and opens it up to be used with a motor to rotate the camera.</w:t>
       </w:r>
     </w:p>
     <w:p>
@@ -7631,7 +8063,6 @@
         <w:jc w:val="both"/>
       </w:pPr>
       <w:r>
-        <w:lastRenderedPageBreak/>
         <w:t>It will be important to have static unit tests where the result should always be the same. The code will change drastically as the project moves forward but as of now the output from each source should not change. So for future work unit tests will be created to make sure I keep on track with the work.</w:t>
       </w:r>
     </w:p>
@@ -7662,13 +8093,29 @@
         <w:jc w:val="both"/>
       </w:pPr>
       <w:r>
-        <w:t>To develop a finished prototype by the end of the semester will require a greater degree of effort and research, far more than I showed in this report. Focusing on my other module work has left me at a disadvantage for the interim report but I still have a presentable portion of work. In the next semester I hope to put more time and effort into the final year project while still focusing on my module work.</w:t>
+        <w:t xml:space="preserve">I believe I succeeded and failed with this project, I failed by not completing the core objective of this project which was to detect people in low light and dark situations, but I succeeded in creating a system which not only detects and can recognise a person of many different skin colours but also displays these results to a user on a dedicated web server. </w:t>
+      </w:r>
+      <w:r>
+        <w:t xml:space="preserve">There </w:t>
+      </w:r>
+      <w:r>
+        <w:t>are still lots</w:t>
+      </w:r>
+      <w:r>
+        <w:t xml:space="preserve"> of potential work in this project,</w:t>
+      </w:r>
+      <w:r>
+        <w:t xml:space="preserve"> the image processing algorithm can be refined even further to detect people with greater accuracy, the prototype camera can be constructed to obtain different room angles or even </w:t>
+      </w:r>
+      <w:r>
+        <w:lastRenderedPageBreak/>
+        <w:t>be paired with a second camera to compare images for a more accurate estimation. I enjoyed working on this project and I hope someone is inspired to take up where I left off or base a different project of what I have researched here.</w:t>
       </w:r>
     </w:p>
     <w:p/>
     <w:sectPr>
-      <w:headerReference w:type="default" r:id="rId52"/>
-      <w:footerReference w:type="default" r:id="rId53"/>
+      <w:headerReference w:type="default" r:id="rId54"/>
+      <w:footerReference w:type="default" r:id="rId55"/>
       <w:pgSz w:w="11906" w:h="16838"/>
       <w:pgMar w:top="1440" w:right="1440" w:bottom="1440" w:left="1440" w:header="708" w:footer="708" w:gutter="0"/>
       <w:cols w:space="708"/>
@@ -7825,7 +8272,7 @@
             <w:rPr>
               <w:noProof/>
             </w:rPr>
-            <w:t>14</w:t>
+            <w:t>25</w:t>
           </w:r>
         </w:fldSimple>
       </w:p>
@@ -8077,20 +8524,32 @@
   <w:footnote w:id="12">
     <w:p>
       <w:pPr>
+        <w:rPr>
+          <w:sz w:val="16"/>
+          <w:szCs w:val="16"/>
+        </w:rPr>
+      </w:pPr>
+      <w:r>
+        <w:rPr>
+          <w:rStyle w:val="FootnoteReference"/>
+        </w:rPr>
+        <w:footnoteRef/>
+      </w:r>
+      <w:r>
+        <w:t xml:space="preserve"> </w:t>
+      </w:r>
+      <w:r>
+        <w:rPr>
+          <w:sz w:val="16"/>
+          <w:szCs w:val="16"/>
+        </w:rPr>
+        <w:t>https://docs.opencv.org/3.4.1/d7/d8b/tutorial_py_face_detection.html</w:t>
+      </w:r>
+    </w:p>
+    <w:p>
+      <w:pPr>
         <w:pStyle w:val="FootnoteText"/>
       </w:pPr>
-      <w:r>
-        <w:rPr>
-          <w:rStyle w:val="FootnoteReference"/>
-        </w:rPr>
-        <w:footnoteRef/>
-      </w:r>
-      <w:r>
-        <w:t xml:space="preserve"> </w:t>
-      </w:r>
-      <w:r>
-        <w:t>http://citeseerx.ist.psu.edu/viewdoc/download?doi=10.1.1.389.6745&amp;rep=rep1&amp;type=pdf</w:t>
-      </w:r>
     </w:p>
   </w:footnote>
   <w:footnote w:id="13">
@@ -8108,11 +8567,30 @@
         <w:t xml:space="preserve"> </w:t>
       </w:r>
       <w:r>
-        <w:t>https://karanjthakkar.wordpress.com/2012/11/21/what-is-opencv-opencv-vs-matlab/</w:t>
+        <w:t>http://citeseerx.ist.psu.edu/viewdoc/download?doi=10.1.1.389.6745&amp;rep=rep1&amp;type=pdf</w:t>
       </w:r>
     </w:p>
   </w:footnote>
   <w:footnote w:id="14">
+    <w:p>
+      <w:pPr>
+        <w:pStyle w:val="FootnoteText"/>
+      </w:pPr>
+      <w:r>
+        <w:rPr>
+          <w:rStyle w:val="FootnoteReference"/>
+        </w:rPr>
+        <w:footnoteRef/>
+      </w:r>
+      <w:r>
+        <w:t xml:space="preserve"> </w:t>
+      </w:r>
+      <w:r>
+        <w:t>https://karanjthakkar.wordpress.com/2012/11/21/what-is-opencv-opencv-vs-matlab/</w:t>
+      </w:r>
+    </w:p>
+  </w:footnote>
+  <w:footnote w:id="15">
     <w:p>
       <w:pPr>
         <w:jc w:val="both"/>
@@ -8820,6 +9298,119 @@
     </w:lvl>
   </w:abstractNum>
   <w:abstractNum w:abstractNumId="6">
+    <w:nsid w:val="30C539D9"/>
+    <w:multiLevelType w:val="hybridMultilevel"/>
+    <w:tmpl w:val="E8BAAF70"/>
+    <w:lvl w:ilvl="0" w:tplc="04090001">
+      <w:start w:val="1"/>
+      <w:numFmt w:val="bullet"/>
+      <w:lvlText w:val=""/>
+      <w:lvlJc w:val="left"/>
+      <w:pPr>
+        <w:ind w:left="360" w:hanging="360"/>
+      </w:pPr>
+      <w:rPr>
+        <w:rFonts w:ascii="Symbol" w:hAnsi="Symbol" w:hint="default"/>
+      </w:rPr>
+    </w:lvl>
+    <w:lvl w:ilvl="1" w:tplc="04090003" w:tentative="1">
+      <w:start w:val="1"/>
+      <w:numFmt w:val="bullet"/>
+      <w:lvlText w:val="o"/>
+      <w:lvlJc w:val="left"/>
+      <w:pPr>
+        <w:ind w:left="1080" w:hanging="360"/>
+      </w:pPr>
+      <w:rPr>
+        <w:rFonts w:ascii="Courier New" w:hAnsi="Courier New" w:cs="Courier New" w:hint="default"/>
+      </w:rPr>
+    </w:lvl>
+    <w:lvl w:ilvl="2" w:tplc="04090005" w:tentative="1">
+      <w:start w:val="1"/>
+      <w:numFmt w:val="bullet"/>
+      <w:lvlText w:val=""/>
+      <w:lvlJc w:val="left"/>
+      <w:pPr>
+        <w:ind w:left="1800" w:hanging="360"/>
+      </w:pPr>
+      <w:rPr>
+        <w:rFonts w:ascii="Wingdings" w:hAnsi="Wingdings" w:hint="default"/>
+      </w:rPr>
+    </w:lvl>
+    <w:lvl w:ilvl="3" w:tplc="04090001" w:tentative="1">
+      <w:start w:val="1"/>
+      <w:numFmt w:val="bullet"/>
+      <w:lvlText w:val=""/>
+      <w:lvlJc w:val="left"/>
+      <w:pPr>
+        <w:ind w:left="2520" w:hanging="360"/>
+      </w:pPr>
+      <w:rPr>
+        <w:rFonts w:ascii="Symbol" w:hAnsi="Symbol" w:hint="default"/>
+      </w:rPr>
+    </w:lvl>
+    <w:lvl w:ilvl="4" w:tplc="04090003" w:tentative="1">
+      <w:start w:val="1"/>
+      <w:numFmt w:val="bullet"/>
+      <w:lvlText w:val="o"/>
+      <w:lvlJc w:val="left"/>
+      <w:pPr>
+        <w:ind w:left="3240" w:hanging="360"/>
+      </w:pPr>
+      <w:rPr>
+        <w:rFonts w:ascii="Courier New" w:hAnsi="Courier New" w:cs="Courier New" w:hint="default"/>
+      </w:rPr>
+    </w:lvl>
+    <w:lvl w:ilvl="5" w:tplc="04090005" w:tentative="1">
+      <w:start w:val="1"/>
+      <w:numFmt w:val="bullet"/>
+      <w:lvlText w:val=""/>
+      <w:lvlJc w:val="left"/>
+      <w:pPr>
+        <w:ind w:left="3960" w:hanging="360"/>
+      </w:pPr>
+      <w:rPr>
+        <w:rFonts w:ascii="Wingdings" w:hAnsi="Wingdings" w:hint="default"/>
+      </w:rPr>
+    </w:lvl>
+    <w:lvl w:ilvl="6" w:tplc="04090001" w:tentative="1">
+      <w:start w:val="1"/>
+      <w:numFmt w:val="bullet"/>
+      <w:lvlText w:val=""/>
+      <w:lvlJc w:val="left"/>
+      <w:pPr>
+        <w:ind w:left="4680" w:hanging="360"/>
+      </w:pPr>
+      <w:rPr>
+        <w:rFonts w:ascii="Symbol" w:hAnsi="Symbol" w:hint="default"/>
+      </w:rPr>
+    </w:lvl>
+    <w:lvl w:ilvl="7" w:tplc="04090003" w:tentative="1">
+      <w:start w:val="1"/>
+      <w:numFmt w:val="bullet"/>
+      <w:lvlText w:val="o"/>
+      <w:lvlJc w:val="left"/>
+      <w:pPr>
+        <w:ind w:left="5400" w:hanging="360"/>
+      </w:pPr>
+      <w:rPr>
+        <w:rFonts w:ascii="Courier New" w:hAnsi="Courier New" w:cs="Courier New" w:hint="default"/>
+      </w:rPr>
+    </w:lvl>
+    <w:lvl w:ilvl="8" w:tplc="04090005" w:tentative="1">
+      <w:start w:val="1"/>
+      <w:numFmt w:val="bullet"/>
+      <w:lvlText w:val=""/>
+      <w:lvlJc w:val="left"/>
+      <w:pPr>
+        <w:ind w:left="6120" w:hanging="360"/>
+      </w:pPr>
+      <w:rPr>
+        <w:rFonts w:ascii="Wingdings" w:hAnsi="Wingdings" w:hint="default"/>
+      </w:rPr>
+    </w:lvl>
+  </w:abstractNum>
+  <w:abstractNum w:abstractNumId="7">
     <w:nsid w:val="37BC73EF"/>
     <w:multiLevelType w:val="hybridMultilevel"/>
     <w:tmpl w:val="F1D8989C"/>
@@ -8932,7 +9523,7 @@
       </w:rPr>
     </w:lvl>
   </w:abstractNum>
-  <w:abstractNum w:abstractNumId="7">
+  <w:abstractNum w:abstractNumId="8">
     <w:nsid w:val="37D6460A"/>
     <w:multiLevelType w:val="hybridMultilevel"/>
     <w:tmpl w:val="4E2E9FD8"/>
@@ -9018,7 +9609,7 @@
       </w:pPr>
     </w:lvl>
   </w:abstractNum>
-  <w:abstractNum w:abstractNumId="8">
+  <w:abstractNum w:abstractNumId="9">
     <w:nsid w:val="39EC5D87"/>
     <w:multiLevelType w:val="hybridMultilevel"/>
     <w:tmpl w:val="F60CC47C"/>
@@ -9107,7 +9698,7 @@
       </w:pPr>
     </w:lvl>
   </w:abstractNum>
-  <w:abstractNum w:abstractNumId="9">
+  <w:abstractNum w:abstractNumId="10">
     <w:nsid w:val="4A782BC9"/>
     <w:multiLevelType w:val="hybridMultilevel"/>
     <w:tmpl w:val="DD50E866"/>
@@ -9220,7 +9811,7 @@
       </w:rPr>
     </w:lvl>
   </w:abstractNum>
-  <w:abstractNum w:abstractNumId="10">
+  <w:abstractNum w:abstractNumId="11">
     <w:nsid w:val="50963E15"/>
     <w:multiLevelType w:val="hybridMultilevel"/>
     <w:tmpl w:val="D4B48B58"/>
@@ -9333,7 +9924,7 @@
       </w:rPr>
     </w:lvl>
   </w:abstractNum>
-  <w:abstractNum w:abstractNumId="11">
+  <w:abstractNum w:abstractNumId="12">
     <w:nsid w:val="5DCD4E1C"/>
     <w:multiLevelType w:val="hybridMultilevel"/>
     <w:tmpl w:val="95DECEE2"/>
@@ -9446,7 +10037,7 @@
       </w:rPr>
     </w:lvl>
   </w:abstractNum>
-  <w:abstractNum w:abstractNumId="12">
+  <w:abstractNum w:abstractNumId="13">
     <w:nsid w:val="607D75DC"/>
     <w:multiLevelType w:val="hybridMultilevel"/>
     <w:tmpl w:val="491045A8"/>
@@ -9532,7 +10123,7 @@
       </w:pPr>
     </w:lvl>
   </w:abstractNum>
-  <w:abstractNum w:abstractNumId="13">
+  <w:abstractNum w:abstractNumId="14">
     <w:nsid w:val="609B6081"/>
     <w:multiLevelType w:val="hybridMultilevel"/>
     <w:tmpl w:val="EC701C4E"/>
@@ -9645,7 +10236,7 @@
       </w:rPr>
     </w:lvl>
   </w:abstractNum>
-  <w:abstractNum w:abstractNumId="14">
+  <w:abstractNum w:abstractNumId="15">
     <w:nsid w:val="6A07681A"/>
     <w:multiLevelType w:val="hybridMultilevel"/>
     <w:tmpl w:val="EE84C14C"/>
@@ -9758,7 +10349,7 @@
       </w:rPr>
     </w:lvl>
   </w:abstractNum>
-  <w:abstractNum w:abstractNumId="15">
+  <w:abstractNum w:abstractNumId="16">
     <w:nsid w:val="78680831"/>
     <w:multiLevelType w:val="hybridMultilevel"/>
     <w:tmpl w:val="EB1E886A"/>
@@ -9871,7 +10462,7 @@
       </w:rPr>
     </w:lvl>
   </w:abstractNum>
-  <w:abstractNum w:abstractNumId="16">
+  <w:abstractNum w:abstractNumId="17">
     <w:nsid w:val="799B03CE"/>
     <w:multiLevelType w:val="hybridMultilevel"/>
     <w:tmpl w:val="B3B2254E"/>
@@ -9958,6 +10549,119 @@
       <w:pPr>
         <w:ind w:left="6480" w:hanging="180"/>
       </w:pPr>
+    </w:lvl>
+  </w:abstractNum>
+  <w:abstractNum w:abstractNumId="18">
+    <w:nsid w:val="7CC2738D"/>
+    <w:multiLevelType w:val="hybridMultilevel"/>
+    <w:tmpl w:val="50622708"/>
+    <w:lvl w:ilvl="0" w:tplc="04090001">
+      <w:start w:val="1"/>
+      <w:numFmt w:val="bullet"/>
+      <w:lvlText w:val=""/>
+      <w:lvlJc w:val="left"/>
+      <w:pPr>
+        <w:ind w:left="720" w:hanging="360"/>
+      </w:pPr>
+      <w:rPr>
+        <w:rFonts w:ascii="Symbol" w:hAnsi="Symbol" w:hint="default"/>
+      </w:rPr>
+    </w:lvl>
+    <w:lvl w:ilvl="1" w:tplc="04090003" w:tentative="1">
+      <w:start w:val="1"/>
+      <w:numFmt w:val="bullet"/>
+      <w:lvlText w:val="o"/>
+      <w:lvlJc w:val="left"/>
+      <w:pPr>
+        <w:ind w:left="1440" w:hanging="360"/>
+      </w:pPr>
+      <w:rPr>
+        <w:rFonts w:ascii="Courier New" w:hAnsi="Courier New" w:cs="Courier New" w:hint="default"/>
+      </w:rPr>
+    </w:lvl>
+    <w:lvl w:ilvl="2" w:tplc="04090005" w:tentative="1">
+      <w:start w:val="1"/>
+      <w:numFmt w:val="bullet"/>
+      <w:lvlText w:val=""/>
+      <w:lvlJc w:val="left"/>
+      <w:pPr>
+        <w:ind w:left="2160" w:hanging="360"/>
+      </w:pPr>
+      <w:rPr>
+        <w:rFonts w:ascii="Wingdings" w:hAnsi="Wingdings" w:hint="default"/>
+      </w:rPr>
+    </w:lvl>
+    <w:lvl w:ilvl="3" w:tplc="04090001" w:tentative="1">
+      <w:start w:val="1"/>
+      <w:numFmt w:val="bullet"/>
+      <w:lvlText w:val=""/>
+      <w:lvlJc w:val="left"/>
+      <w:pPr>
+        <w:ind w:left="2880" w:hanging="360"/>
+      </w:pPr>
+      <w:rPr>
+        <w:rFonts w:ascii="Symbol" w:hAnsi="Symbol" w:hint="default"/>
+      </w:rPr>
+    </w:lvl>
+    <w:lvl w:ilvl="4" w:tplc="04090003" w:tentative="1">
+      <w:start w:val="1"/>
+      <w:numFmt w:val="bullet"/>
+      <w:lvlText w:val="o"/>
+      <w:lvlJc w:val="left"/>
+      <w:pPr>
+        <w:ind w:left="3600" w:hanging="360"/>
+      </w:pPr>
+      <w:rPr>
+        <w:rFonts w:ascii="Courier New" w:hAnsi="Courier New" w:cs="Courier New" w:hint="default"/>
+      </w:rPr>
+    </w:lvl>
+    <w:lvl w:ilvl="5" w:tplc="04090005" w:tentative="1">
+      <w:start w:val="1"/>
+      <w:numFmt w:val="bullet"/>
+      <w:lvlText w:val=""/>
+      <w:lvlJc w:val="left"/>
+      <w:pPr>
+        <w:ind w:left="4320" w:hanging="360"/>
+      </w:pPr>
+      <w:rPr>
+        <w:rFonts w:ascii="Wingdings" w:hAnsi="Wingdings" w:hint="default"/>
+      </w:rPr>
+    </w:lvl>
+    <w:lvl w:ilvl="6" w:tplc="04090001" w:tentative="1">
+      <w:start w:val="1"/>
+      <w:numFmt w:val="bullet"/>
+      <w:lvlText w:val=""/>
+      <w:lvlJc w:val="left"/>
+      <w:pPr>
+        <w:ind w:left="5040" w:hanging="360"/>
+      </w:pPr>
+      <w:rPr>
+        <w:rFonts w:ascii="Symbol" w:hAnsi="Symbol" w:hint="default"/>
+      </w:rPr>
+    </w:lvl>
+    <w:lvl w:ilvl="7" w:tplc="04090003" w:tentative="1">
+      <w:start w:val="1"/>
+      <w:numFmt w:val="bullet"/>
+      <w:lvlText w:val="o"/>
+      <w:lvlJc w:val="left"/>
+      <w:pPr>
+        <w:ind w:left="5760" w:hanging="360"/>
+      </w:pPr>
+      <w:rPr>
+        <w:rFonts w:ascii="Courier New" w:hAnsi="Courier New" w:cs="Courier New" w:hint="default"/>
+      </w:rPr>
+    </w:lvl>
+    <w:lvl w:ilvl="8" w:tplc="04090005" w:tentative="1">
+      <w:start w:val="1"/>
+      <w:numFmt w:val="bullet"/>
+      <w:lvlText w:val=""/>
+      <w:lvlJc w:val="left"/>
+      <w:pPr>
+        <w:ind w:left="6480" w:hanging="360"/>
+      </w:pPr>
+      <w:rPr>
+        <w:rFonts w:ascii="Wingdings" w:hAnsi="Wingdings" w:hint="default"/>
+      </w:rPr>
     </w:lvl>
   </w:abstractNum>
   <w:num w:numId="1">
@@ -9967,16 +10671,16 @@
     <w:abstractNumId w:val="5"/>
   </w:num>
   <w:num w:numId="3">
-    <w:abstractNumId w:val="11"/>
+    <w:abstractNumId w:val="12"/>
   </w:num>
   <w:num w:numId="4">
-    <w:abstractNumId w:val="6"/>
+    <w:abstractNumId w:val="7"/>
   </w:num>
   <w:num w:numId="5">
-    <w:abstractNumId w:val="12"/>
+    <w:abstractNumId w:val="13"/>
   </w:num>
   <w:num w:numId="6">
-    <w:abstractNumId w:val="9"/>
+    <w:abstractNumId w:val="10"/>
   </w:num>
   <w:num w:numId="7">
     <w:abstractNumId w:val="3"/>
@@ -9985,31 +10689,37 @@
     <w:abstractNumId w:val="4"/>
   </w:num>
   <w:num w:numId="9">
-    <w:abstractNumId w:val="15"/>
+    <w:abstractNumId w:val="16"/>
   </w:num>
   <w:num w:numId="10">
     <w:abstractNumId w:val="0"/>
   </w:num>
   <w:num w:numId="11">
-    <w:abstractNumId w:val="16"/>
+    <w:abstractNumId w:val="17"/>
   </w:num>
   <w:num w:numId="12">
-    <w:abstractNumId w:val="7"/>
+    <w:abstractNumId w:val="8"/>
   </w:num>
   <w:num w:numId="13">
-    <w:abstractNumId w:val="8"/>
+    <w:abstractNumId w:val="9"/>
   </w:num>
   <w:num w:numId="14">
-    <w:abstractNumId w:val="10"/>
+    <w:abstractNumId w:val="11"/>
   </w:num>
   <w:num w:numId="15">
-    <w:abstractNumId w:val="13"/>
+    <w:abstractNumId w:val="14"/>
   </w:num>
   <w:num w:numId="16">
     <w:abstractNumId w:val="2"/>
   </w:num>
   <w:num w:numId="17">
-    <w:abstractNumId w:val="14"/>
+    <w:abstractNumId w:val="15"/>
+  </w:num>
+  <w:num w:numId="18">
+    <w:abstractNumId w:val="6"/>
+  </w:num>
+  <w:num w:numId="19">
+    <w:abstractNumId w:val="18"/>
   </w:num>
 </w:numbering>
 </file>
@@ -10794,7 +11504,7 @@
 </file>
 
 <file path=customXml/itemProps1.xml><?xml version="1.0" encoding="utf-8"?>
-<ds:datastoreItem xmlns:ds="http://schemas.openxmlformats.org/officeDocument/2006/customXml" ds:itemID="{97A12691-6820-4BA8-AF55-CA7640C02F39}">
+<ds:datastoreItem xmlns:ds="http://schemas.openxmlformats.org/officeDocument/2006/customXml" ds:itemID="{C3F5084B-BB78-4235-9285-4DDA9C53F627}">
   <ds:schemaRefs>
     <ds:schemaRef ds:uri="http://schemas.openxmlformats.org/officeDocument/2006/bibliography"/>
   </ds:schemaRefs>

</xml_diff>

<commit_message>
Placing placeholders for tomorrows final push for completion
</commit_message>
<xml_diff>
--- a/FYP/FinalReport.docx
+++ b/FYP/FinalReport.docx
@@ -8313,6 +8313,31 @@
     </w:p>
     <w:p>
       <w:pPr>
+        <w:pStyle w:val="Heading2"/>
+        <w:jc w:val="both"/>
+      </w:pPr>
+      <w:r>
+        <w:t>6.1</w:t>
+      </w:r>
+      <w:r>
+        <w:tab/>
+        <w:t>What was the plan in the beginning and how it changed</w:t>
+      </w:r>
+    </w:p>
+    <w:p>
+      <w:r>
+        <w:t xml:space="preserve">6.1.1 </w:t>
+      </w:r>
+      <w:r>
+        <w:tab/>
+        <w:t>Interim plan</w:t>
+      </w:r>
+    </w:p>
+    <w:p/>
+    <w:p/>
+    <w:p/>
+    <w:p>
+      <w:pPr>
         <w:pStyle w:val="Heading1"/>
         <w:numPr>
           <w:ilvl w:val="0"/>
@@ -8374,23 +8399,51 @@
     <w:p>
       <w:pPr>
         <w:jc w:val="both"/>
-      </w:pPr>
-      <w:r>
+        <w:rPr>
+          <w:color w:val="FF0000"/>
+        </w:rPr>
+      </w:pPr>
+      <w:r>
+        <w:rPr>
+          <w:color w:val="FF0000"/>
+        </w:rPr>
         <w:t>The web server currently has no security, my goal for after Christmas is to encrypt the user passwords and store them in the database and to cre</w:t>
       </w:r>
       <w:r>
-        <w:t xml:space="preserve">ate security for SQL injections. I propose to use an encryption algorithm to encrypt the passwords, and to use regular expressions to prevent the use of </w:t>
-      </w:r>
-      <w:r>
+        <w:rPr>
+          <w:color w:val="FF0000"/>
+        </w:rPr>
+        <w:t xml:space="preserve">ate security for SQL injections. I propose to use an encryption algorithm to encrypt the passwords, and to use regular expressions to prevent the use </w:t>
+      </w:r>
+      <w:r>
+        <w:rPr>
+          <w:color w:val="FF0000"/>
+        </w:rPr>
+        <w:lastRenderedPageBreak/>
+        <w:t xml:space="preserve">of </w:t>
+      </w:r>
+      <w:r>
+        <w:rPr>
+          <w:color w:val="FF0000"/>
+        </w:rPr>
         <w:t>SQL</w:t>
       </w:r>
       <w:r>
+        <w:rPr>
+          <w:color w:val="FF0000"/>
+        </w:rPr>
         <w:t xml:space="preserve"> injections on the server. </w:t>
       </w:r>
       <w:r>
+        <w:rPr>
+          <w:color w:val="FF0000"/>
+        </w:rPr>
         <w:t>I will also need to setup sessions so a user who isn’t logged in can’t piggyback off the current users session.</w:t>
       </w:r>
       <w:r>
+        <w:rPr>
+          <w:color w:val="FF0000"/>
+        </w:rPr>
         <w:t xml:space="preserve"> </w:t>
       </w:r>
     </w:p>
@@ -8419,7 +8472,6 @@
         <w:jc w:val="both"/>
       </w:pPr>
       <w:r>
-        <w:lastRenderedPageBreak/>
         <w:t>8.4</w:t>
       </w:r>
       <w:r>
@@ -8430,8 +8482,14 @@
     <w:p>
       <w:pPr>
         <w:jc w:val="both"/>
-      </w:pPr>
-      <w:r>
+        <w:rPr>
+          <w:color w:val="FF0000"/>
+        </w:rPr>
+      </w:pPr>
+      <w:r>
+        <w:rPr>
+          <w:color w:val="FF0000"/>
+        </w:rPr>
         <w:t>There is a small error with the raspberry pi where the images being returned to the web server are unusable. Currently working on a fix to the problem but it may be a problem with the format they are saved in.</w:t>
       </w:r>
     </w:p>
@@ -8495,42 +8553,45 @@
         <w:t xml:space="preserve">9.2          </w:t>
       </w:r>
       <w:r>
-        <w:t>Setup Security</w:t>
-      </w:r>
-    </w:p>
-    <w:p>
-      <w:pPr>
-        <w:jc w:val="both"/>
-      </w:pPr>
-      <w:r>
-        <w:t>The web server currently has no security installed, I would hope to setup and encryption algorithm to encrypt user passwords and store them in the database.</w:t>
-      </w:r>
-      <w:r>
-        <w:t xml:space="preserve"> Regular expressions will also be used to prevent SQL injections to the database. The prototype will also hopefully include SSH connections to both the server and client so public and private keys will need to be set up to ensure secure connections to the infrastructure.</w:t>
-      </w:r>
-    </w:p>
-    <w:p>
-      <w:pPr>
-        <w:jc w:val="both"/>
-      </w:pPr>
-      <w:r>
-        <w:t>9.3          C</w:t>
-      </w:r>
-      <w:r>
-        <w:t xml:space="preserve">reating an algorithm </w:t>
-      </w:r>
-      <w:r>
-        <w:t>to find locate people in a room</w:t>
-      </w:r>
-    </w:p>
-    <w:p>
-      <w:pPr>
-        <w:jc w:val="both"/>
-      </w:pPr>
-      <w:r>
+        <w:t>Remote Access</w:t>
+      </w:r>
+    </w:p>
+    <w:p>
+      <w:pPr>
+        <w:jc w:val="both"/>
+      </w:pPr>
+      <w:r>
+        <w:t>The prototype will also hopefully include SSH connections to both the server and client so public and private keys will need to be set up to ensure secure connections to the infrastructure.</w:t>
+      </w:r>
+    </w:p>
+    <w:p>
+      <w:pPr>
+        <w:jc w:val="both"/>
+      </w:pPr>
+      <w:r>
+        <w:t xml:space="preserve">9.3          </w:t>
+      </w:r>
+      <w:r>
+        <w:t>Enhancing the Algorithm</w:t>
+      </w:r>
+    </w:p>
+    <w:p>
+      <w:pPr>
+        <w:jc w:val="both"/>
+        <w:rPr>
+          <w:color w:val="FF0000"/>
+        </w:rPr>
+      </w:pPr>
+      <w:r>
+        <w:rPr>
+          <w:color w:val="FF0000"/>
+        </w:rPr>
         <w:t>Currently all the algorithm will do is post an image to the web server with some slight modifications. The idea is to create an algorithm which will threshold the image, segment out a person, then use contours to count the number of people and return it as an integer value to the server.</w:t>
       </w:r>
       <w:r>
+        <w:rPr>
+          <w:color w:val="FF0000"/>
+        </w:rPr>
         <w:t xml:space="preserve"> There will also be an aspect of machine learning involved as the application will need to understand what a person looks like.</w:t>
       </w:r>
     </w:p>
@@ -8542,17 +8603,20 @@
         <w:t xml:space="preserve">9.4          </w:t>
       </w:r>
       <w:r>
-        <w:t>Running anal</w:t>
-      </w:r>
-      <w:r>
-        <w:t>ysis on database data</w:t>
-      </w:r>
-    </w:p>
-    <w:p>
-      <w:pPr>
-        <w:jc w:val="both"/>
-      </w:pPr>
-      <w:r>
+        <w:t>Greater analysis on the database</w:t>
+      </w:r>
+    </w:p>
+    <w:p>
+      <w:pPr>
+        <w:jc w:val="both"/>
+        <w:rPr>
+          <w:color w:val="FF0000"/>
+        </w:rPr>
+      </w:pPr>
+      <w:r>
+        <w:rPr>
+          <w:color w:val="FF0000"/>
+        </w:rPr>
         <w:t>The number of people will be stored in the database with a date time stamp. The server will pull the data for each day and get the average number of people per time of day. This will give the user an idea of when a room will be free or when a person is usually in a room.</w:t>
       </w:r>
     </w:p>
@@ -8575,6 +8639,7 @@
         <w:jc w:val="both"/>
       </w:pPr>
       <w:r>
+        <w:lastRenderedPageBreak/>
         <w:t>The web server will need a usability test to see how usable it is for a user. This will involve the use of N</w:t>
       </w:r>
       <w:r>
@@ -8600,7 +8665,6 @@
         <w:jc w:val="both"/>
       </w:pPr>
       <w:r>
-        <w:lastRenderedPageBreak/>
         <w:t>It will be important to have static unit tests where the result should always be the same. The code will change drastically as the project moves forward but as of now the output from each source should not change. So for future work unit tests will be created to make sure I keep on track with the work.</w:t>
       </w:r>
     </w:p>
@@ -8806,7 +8870,7 @@
             <w:rPr>
               <w:noProof/>
             </w:rPr>
-            <w:t>28</w:t>
+            <w:t>30</w:t>
           </w:r>
         </w:fldSimple>
       </w:p>

</xml_diff>